<commit_message>
new product page is added
</commit_message>
<xml_diff>
--- a/Git commands.docx
+++ b/Git commands.docx
@@ -11,6 +11,7 @@
           <w:szCs w:val="28"/>
         </w:rPr>
       </w:pPr>
+      <w:proofErr w:type="spellStart"/>
       <w:r>
         <w:rPr>
           <w:rFonts w:ascii="Times New Roman" w:hAnsi="Times New Roman" w:cs="Times New Roman"/>
@@ -18,27 +19,76 @@
           <w:sz w:val="28"/>
           <w:szCs w:val="28"/>
         </w:rPr>
-        <w:t>Git commands</w:t>
-      </w:r>
-    </w:p>
-    <w:p>
-      <w:r>
-        <w:t>1 to now the print working directory of git :</w:t>
-      </w:r>
-    </w:p>
-    <w:p>
-      <w:r>
-        <w:t xml:space="preserve">    Git pwd</w:t>
-      </w:r>
-    </w:p>
-    <w:p>
-      <w:r>
-        <w:t>2 to now the status of git:</w:t>
-      </w:r>
-    </w:p>
-    <w:p>
-      <w:r>
-        <w:t xml:space="preserve"> Git status</w:t>
+        <w:t>Git</w:t>
+      </w:r>
+      <w:proofErr w:type="spellEnd"/>
+      <w:r>
+        <w:rPr>
+          <w:rFonts w:ascii="Times New Roman" w:hAnsi="Times New Roman" w:cs="Times New Roman"/>
+          <w:b/>
+          <w:sz w:val="28"/>
+          <w:szCs w:val="28"/>
+        </w:rPr>
+        <w:t xml:space="preserve"> commands</w:t>
+      </w:r>
+    </w:p>
+    <w:p>
+      <w:r>
+        <w:t xml:space="preserve">1 to now the print working directory of </w:t>
+      </w:r>
+      <w:proofErr w:type="spellStart"/>
+      <w:proofErr w:type="gramStart"/>
+      <w:r>
+        <w:t>git</w:t>
+      </w:r>
+      <w:proofErr w:type="spellEnd"/>
+      <w:r>
+        <w:t xml:space="preserve"> :</w:t>
+      </w:r>
+      <w:proofErr w:type="gramEnd"/>
+    </w:p>
+    <w:p>
+      <w:r>
+        <w:t xml:space="preserve">    </w:t>
+      </w:r>
+      <w:proofErr w:type="spellStart"/>
+      <w:r>
+        <w:t>Git</w:t>
+      </w:r>
+      <w:proofErr w:type="spellEnd"/>
+      <w:r>
+        <w:t xml:space="preserve"> </w:t>
+      </w:r>
+      <w:proofErr w:type="spellStart"/>
+      <w:r>
+        <w:t>pwd</w:t>
+      </w:r>
+      <w:proofErr w:type="spellEnd"/>
+    </w:p>
+    <w:p>
+      <w:r>
+        <w:t xml:space="preserve">2 to now the status of </w:t>
+      </w:r>
+      <w:proofErr w:type="spellStart"/>
+      <w:r>
+        <w:t>git</w:t>
+      </w:r>
+      <w:proofErr w:type="spellEnd"/>
+      <w:r>
+        <w:t>:</w:t>
+      </w:r>
+    </w:p>
+    <w:p>
+      <w:r>
+        <w:t xml:space="preserve"> </w:t>
+      </w:r>
+      <w:proofErr w:type="spellStart"/>
+      <w:r>
+        <w:t>Git</w:t>
+      </w:r>
+      <w:proofErr w:type="spellEnd"/>
+      <w:r>
+        <w:t xml:space="preserve"> status</w:t>
       </w:r>
     </w:p>
     <w:p>
@@ -58,13 +108,25 @@
           <w:szCs w:val="18"/>
         </w:rPr>
       </w:pPr>
-      <w:r>
-        <w:rPr>
-          <w:rFonts w:ascii="Lucida Console" w:hAnsi="Lucida Console" w:cs="Lucida Console"/>
-          <w:sz w:val="18"/>
-          <w:szCs w:val="18"/>
-        </w:rPr>
-        <w:t>git add .</w:t>
+      <w:proofErr w:type="spellStart"/>
+      <w:proofErr w:type="gramStart"/>
+      <w:r>
+        <w:rPr>
+          <w:rFonts w:ascii="Lucida Console" w:hAnsi="Lucida Console" w:cs="Lucida Console"/>
+          <w:sz w:val="18"/>
+          <w:szCs w:val="18"/>
+        </w:rPr>
+        <w:t>git</w:t>
+      </w:r>
+      <w:proofErr w:type="spellEnd"/>
+      <w:proofErr w:type="gramEnd"/>
+      <w:r>
+        <w:rPr>
+          <w:rFonts w:ascii="Lucida Console" w:hAnsi="Lucida Console" w:cs="Lucida Console"/>
+          <w:sz w:val="18"/>
+          <w:szCs w:val="18"/>
+        </w:rPr>
+        <w:t xml:space="preserve"> add .</w:t>
       </w:r>
     </w:p>
     <w:p>
@@ -106,7 +168,27 @@
           <w:sz w:val="18"/>
           <w:szCs w:val="18"/>
         </w:rPr>
-        <w:t xml:space="preserve">  git log</w:t>
+        <w:t xml:space="preserve">  </w:t>
+      </w:r>
+      <w:proofErr w:type="spellStart"/>
+      <w:proofErr w:type="gramStart"/>
+      <w:r>
+        <w:rPr>
+          <w:rFonts w:ascii="Lucida Console" w:hAnsi="Lucida Console" w:cs="Lucida Console"/>
+          <w:sz w:val="18"/>
+          <w:szCs w:val="18"/>
+        </w:rPr>
+        <w:t>git</w:t>
+      </w:r>
+      <w:proofErr w:type="spellEnd"/>
+      <w:proofErr w:type="gramEnd"/>
+      <w:r>
+        <w:rPr>
+          <w:rFonts w:ascii="Lucida Console" w:hAnsi="Lucida Console" w:cs="Lucida Console"/>
+          <w:sz w:val="18"/>
+          <w:szCs w:val="18"/>
+        </w:rPr>
+        <w:t xml:space="preserve"> log</w:t>
       </w:r>
     </w:p>
     <w:p>
@@ -132,13 +214,25 @@
       <w:r>
         <w:t xml:space="preserve"> </w:t>
       </w:r>
-      <w:r>
-        <w:rPr>
-          <w:rFonts w:ascii="Lucida Console" w:hAnsi="Lucida Console" w:cs="Lucida Console"/>
-          <w:sz w:val="18"/>
-          <w:szCs w:val="18"/>
-        </w:rPr>
-        <w:t>git commit -m "forth commit"</w:t>
+      <w:proofErr w:type="spellStart"/>
+      <w:proofErr w:type="gramStart"/>
+      <w:r>
+        <w:rPr>
+          <w:rFonts w:ascii="Lucida Console" w:hAnsi="Lucida Console" w:cs="Lucida Console"/>
+          <w:sz w:val="18"/>
+          <w:szCs w:val="18"/>
+        </w:rPr>
+        <w:t>git</w:t>
+      </w:r>
+      <w:proofErr w:type="spellEnd"/>
+      <w:proofErr w:type="gramEnd"/>
+      <w:r>
+        <w:rPr>
+          <w:rFonts w:ascii="Lucida Console" w:hAnsi="Lucida Console" w:cs="Lucida Console"/>
+          <w:sz w:val="18"/>
+          <w:szCs w:val="18"/>
+        </w:rPr>
+        <w:t xml:space="preserve"> commit -m "forth commit"</w:t>
       </w:r>
     </w:p>
     <w:p>
@@ -174,13 +268,25 @@
           <w:szCs w:val="18"/>
         </w:rPr>
       </w:pPr>
-      <w:r>
-        <w:rPr>
-          <w:rFonts w:ascii="Lucida Console" w:hAnsi="Lucida Console" w:cs="Lucida Console"/>
-          <w:sz w:val="18"/>
-          <w:szCs w:val="18"/>
-        </w:rPr>
-        <w:t xml:space="preserve">git revert --no-commit </w:t>
+      <w:proofErr w:type="spellStart"/>
+      <w:proofErr w:type="gramStart"/>
+      <w:r>
+        <w:rPr>
+          <w:rFonts w:ascii="Lucida Console" w:hAnsi="Lucida Console" w:cs="Lucida Console"/>
+          <w:sz w:val="18"/>
+          <w:szCs w:val="18"/>
+        </w:rPr>
+        <w:t>git</w:t>
+      </w:r>
+      <w:proofErr w:type="spellEnd"/>
+      <w:proofErr w:type="gramEnd"/>
+      <w:r>
+        <w:rPr>
+          <w:rFonts w:ascii="Lucida Console" w:hAnsi="Lucida Console" w:cs="Lucida Console"/>
+          <w:sz w:val="18"/>
+          <w:szCs w:val="18"/>
+        </w:rPr>
+        <w:t xml:space="preserve"> revert --no-commit </w:t>
       </w:r>
       <w:r>
         <w:rPr>
@@ -205,28 +311,48 @@
           <w:sz w:val="18"/>
           <w:szCs w:val="18"/>
         </w:rPr>
-        <w:t>..head</w:t>
-      </w:r>
-    </w:p>
-    <w:p>
-      <w:pPr>
-        <w:autoSpaceDE w:val="0"/>
-        <w:autoSpaceDN w:val="0"/>
-        <w:adjustRightInd w:val="0"/>
-        <w:spacing w:after="0" w:line="240" w:lineRule="auto"/>
-        <w:rPr>
-          <w:rFonts w:ascii="Lucida Console" w:hAnsi="Lucida Console" w:cs="Lucida Console"/>
-          <w:sz w:val="18"/>
-          <w:szCs w:val="18"/>
-        </w:rPr>
-      </w:pPr>
-      <w:r>
-        <w:rPr>
-          <w:rFonts w:ascii="Lucida Console" w:hAnsi="Lucida Console" w:cs="Lucida Console"/>
-          <w:sz w:val="18"/>
-          <w:szCs w:val="18"/>
-        </w:rPr>
-        <w:t>it gives like this</w:t>
+        <w:t>..</w:t>
+      </w:r>
+      <w:proofErr w:type="gramStart"/>
+      <w:r>
+        <w:rPr>
+          <w:rFonts w:ascii="Lucida Console" w:hAnsi="Lucida Console" w:cs="Lucida Console"/>
+          <w:sz w:val="18"/>
+          <w:szCs w:val="18"/>
+        </w:rPr>
+        <w:t>head</w:t>
+      </w:r>
+      <w:proofErr w:type="gramEnd"/>
+    </w:p>
+    <w:p>
+      <w:pPr>
+        <w:autoSpaceDE w:val="0"/>
+        <w:autoSpaceDN w:val="0"/>
+        <w:adjustRightInd w:val="0"/>
+        <w:spacing w:after="0" w:line="240" w:lineRule="auto"/>
+        <w:rPr>
+          <w:rFonts w:ascii="Lucida Console" w:hAnsi="Lucida Console" w:cs="Lucida Console"/>
+          <w:sz w:val="18"/>
+          <w:szCs w:val="18"/>
+        </w:rPr>
+      </w:pPr>
+      <w:proofErr w:type="gramStart"/>
+      <w:r>
+        <w:rPr>
+          <w:rFonts w:ascii="Lucida Console" w:hAnsi="Lucida Console" w:cs="Lucida Console"/>
+          <w:sz w:val="18"/>
+          <w:szCs w:val="18"/>
+        </w:rPr>
+        <w:t>it</w:t>
+      </w:r>
+      <w:proofErr w:type="gramEnd"/>
+      <w:r>
+        <w:rPr>
+          <w:rFonts w:ascii="Lucida Console" w:hAnsi="Lucida Console" w:cs="Lucida Console"/>
+          <w:sz w:val="18"/>
+          <w:szCs w:val="18"/>
+        </w:rPr>
+        <w:t xml:space="preserve"> gives like this</w:t>
       </w:r>
     </w:p>
     <w:p>
@@ -284,28 +410,60 @@
           <w:sz w:val="18"/>
           <w:szCs w:val="18"/>
         </w:rPr>
-        <w:t xml:space="preserve"> (master|REVERTING)</w:t>
-      </w:r>
-    </w:p>
-    <w:p>
-      <w:pPr>
-        <w:autoSpaceDE w:val="0"/>
-        <w:autoSpaceDN w:val="0"/>
-        <w:adjustRightInd w:val="0"/>
-        <w:spacing w:after="0" w:line="240" w:lineRule="auto"/>
-        <w:rPr>
-          <w:rFonts w:ascii="Lucida Console" w:hAnsi="Lucida Console" w:cs="Lucida Console"/>
-          <w:sz w:val="18"/>
-          <w:szCs w:val="18"/>
-        </w:rPr>
-      </w:pPr>
-      <w:r>
-        <w:rPr>
-          <w:rFonts w:ascii="Lucida Console" w:hAnsi="Lucida Console" w:cs="Lucida Console"/>
-          <w:sz w:val="18"/>
-          <w:szCs w:val="18"/>
-        </w:rPr>
-        <w:t>git log</w:t>
+        <w:t xml:space="preserve"> (</w:t>
+      </w:r>
+      <w:proofErr w:type="spellStart"/>
+      <w:r>
+        <w:rPr>
+          <w:rFonts w:ascii="Lucida Console" w:hAnsi="Lucida Console" w:cs="Lucida Console"/>
+          <w:color w:val="00BFBF"/>
+          <w:sz w:val="18"/>
+          <w:szCs w:val="18"/>
+        </w:rPr>
+        <w:t>master|REVERTING</w:t>
+      </w:r>
+      <w:proofErr w:type="spellEnd"/>
+      <w:r>
+        <w:rPr>
+          <w:rFonts w:ascii="Lucida Console" w:hAnsi="Lucida Console" w:cs="Lucida Console"/>
+          <w:color w:val="00BFBF"/>
+          <w:sz w:val="18"/>
+          <w:szCs w:val="18"/>
+        </w:rPr>
+        <w:t>)</w:t>
+      </w:r>
+    </w:p>
+    <w:p>
+      <w:pPr>
+        <w:autoSpaceDE w:val="0"/>
+        <w:autoSpaceDN w:val="0"/>
+        <w:adjustRightInd w:val="0"/>
+        <w:spacing w:after="0" w:line="240" w:lineRule="auto"/>
+        <w:rPr>
+          <w:rFonts w:ascii="Lucida Console" w:hAnsi="Lucida Console" w:cs="Lucida Console"/>
+          <w:sz w:val="18"/>
+          <w:szCs w:val="18"/>
+        </w:rPr>
+      </w:pPr>
+      <w:proofErr w:type="spellStart"/>
+      <w:proofErr w:type="gramStart"/>
+      <w:r>
+        <w:rPr>
+          <w:rFonts w:ascii="Lucida Console" w:hAnsi="Lucida Console" w:cs="Lucida Console"/>
+          <w:sz w:val="18"/>
+          <w:szCs w:val="18"/>
+        </w:rPr>
+        <w:t>git</w:t>
+      </w:r>
+      <w:proofErr w:type="spellEnd"/>
+      <w:proofErr w:type="gramEnd"/>
+      <w:r>
+        <w:rPr>
+          <w:rFonts w:ascii="Lucida Console" w:hAnsi="Lucida Console" w:cs="Lucida Console"/>
+          <w:sz w:val="18"/>
+          <w:szCs w:val="18"/>
+        </w:rPr>
+        <w:t xml:space="preserve"> log</w:t>
       </w:r>
     </w:p>
     <w:p>
@@ -321,6 +479,7 @@
           <w:szCs w:val="18"/>
         </w:rPr>
       </w:pPr>
+      <w:proofErr w:type="gramStart"/>
       <w:r>
         <w:rPr>
           <w:rFonts w:ascii="Lucida Console" w:hAnsi="Lucida Console" w:cs="Lucida Console"/>
@@ -328,7 +487,17 @@
           <w:sz w:val="18"/>
           <w:szCs w:val="18"/>
         </w:rPr>
-        <w:t>commit da8067039a20f52cbe83c1902942092b69b12387 (</w:t>
+        <w:t>commit</w:t>
+      </w:r>
+      <w:proofErr w:type="gramEnd"/>
+      <w:r>
+        <w:rPr>
+          <w:rFonts w:ascii="Lucida Console" w:hAnsi="Lucida Console" w:cs="Lucida Console"/>
+          <w:color w:val="BFBF00"/>
+          <w:sz w:val="18"/>
+          <w:szCs w:val="18"/>
+        </w:rPr>
+        <w:t xml:space="preserve"> da8067039a20f52cbe83c1902942092b69b12387 (</w:t>
       </w:r>
       <w:r>
         <w:rPr>
@@ -376,7 +545,25 @@
           <w:sz w:val="18"/>
           <w:szCs w:val="18"/>
         </w:rPr>
-        <w:t>Author: misganawyibeltal &lt;myibeltal2021@gmail.com&gt;</w:t>
+        <w:t xml:space="preserve">Author: </w:t>
+      </w:r>
+      <w:proofErr w:type="spellStart"/>
+      <w:r>
+        <w:rPr>
+          <w:rFonts w:ascii="Lucida Console" w:hAnsi="Lucida Console" w:cs="Lucida Console"/>
+          <w:sz w:val="18"/>
+          <w:szCs w:val="18"/>
+        </w:rPr>
+        <w:t>misganawyibeltal</w:t>
+      </w:r>
+      <w:proofErr w:type="spellEnd"/>
+      <w:r>
+        <w:rPr>
+          <w:rFonts w:ascii="Lucida Console" w:hAnsi="Lucida Console" w:cs="Lucida Console"/>
+          <w:sz w:val="18"/>
+          <w:szCs w:val="18"/>
+        </w:rPr>
+        <w:t xml:space="preserve"> &lt;myibeltal2021@gmail.com&gt;</w:t>
       </w:r>
     </w:p>
     <w:p>
@@ -431,8 +618,38 @@
           <w:sz w:val="18"/>
           <w:szCs w:val="18"/>
         </w:rPr>
-        <w:t xml:space="preserve">    fivth commit monday</w:t>
-      </w:r>
+        <w:t xml:space="preserve">    </w:t>
+      </w:r>
+      <w:proofErr w:type="spellStart"/>
+      <w:proofErr w:type="gramStart"/>
+      <w:r>
+        <w:rPr>
+          <w:rFonts w:ascii="Lucida Console" w:hAnsi="Lucida Console" w:cs="Lucida Console"/>
+          <w:sz w:val="18"/>
+          <w:szCs w:val="18"/>
+        </w:rPr>
+        <w:t>fivth</w:t>
+      </w:r>
+      <w:proofErr w:type="spellEnd"/>
+      <w:proofErr w:type="gramEnd"/>
+      <w:r>
+        <w:rPr>
+          <w:rFonts w:ascii="Lucida Console" w:hAnsi="Lucida Console" w:cs="Lucida Console"/>
+          <w:sz w:val="18"/>
+          <w:szCs w:val="18"/>
+        </w:rPr>
+        <w:t xml:space="preserve"> commit </w:t>
+      </w:r>
+      <w:proofErr w:type="spellStart"/>
+      <w:r>
+        <w:rPr>
+          <w:rFonts w:ascii="Lucida Console" w:hAnsi="Lucida Console" w:cs="Lucida Console"/>
+          <w:sz w:val="18"/>
+          <w:szCs w:val="18"/>
+        </w:rPr>
+        <w:t>monday</w:t>
+      </w:r>
+      <w:proofErr w:type="spellEnd"/>
     </w:p>
     <w:p>
       <w:pPr>
@@ -460,6 +677,7 @@
           <w:szCs w:val="18"/>
         </w:rPr>
       </w:pPr>
+      <w:proofErr w:type="gramStart"/>
       <w:r>
         <w:rPr>
           <w:rFonts w:ascii="Lucida Console" w:hAnsi="Lucida Console" w:cs="Lucida Console"/>
@@ -467,28 +685,56 @@
           <w:sz w:val="18"/>
           <w:szCs w:val="18"/>
         </w:rPr>
-        <w:t>commit 2f2b7593ede19fec99acd4faba679746888fb403</w:t>
-      </w:r>
-    </w:p>
-    <w:p>
-      <w:pPr>
-        <w:autoSpaceDE w:val="0"/>
-        <w:autoSpaceDN w:val="0"/>
-        <w:adjustRightInd w:val="0"/>
-        <w:spacing w:after="0" w:line="240" w:lineRule="auto"/>
-        <w:rPr>
-          <w:rFonts w:ascii="Lucida Console" w:hAnsi="Lucida Console" w:cs="Lucida Console"/>
-          <w:sz w:val="18"/>
-          <w:szCs w:val="18"/>
-        </w:rPr>
-      </w:pPr>
-      <w:r>
-        <w:rPr>
-          <w:rFonts w:ascii="Lucida Console" w:hAnsi="Lucida Console" w:cs="Lucida Console"/>
-          <w:sz w:val="18"/>
-          <w:szCs w:val="18"/>
-        </w:rPr>
-        <w:t>Author: misganawyibeltal &lt;myibeltal2021@gmail.com&gt;</w:t>
+        <w:t>commit</w:t>
+      </w:r>
+      <w:proofErr w:type="gramEnd"/>
+      <w:r>
+        <w:rPr>
+          <w:rFonts w:ascii="Lucida Console" w:hAnsi="Lucida Console" w:cs="Lucida Console"/>
+          <w:color w:val="BFBF00"/>
+          <w:sz w:val="18"/>
+          <w:szCs w:val="18"/>
+        </w:rPr>
+        <w:t xml:space="preserve"> 2f2b7593ede19fec99acd4faba679746888fb403</w:t>
+      </w:r>
+    </w:p>
+    <w:p>
+      <w:pPr>
+        <w:autoSpaceDE w:val="0"/>
+        <w:autoSpaceDN w:val="0"/>
+        <w:adjustRightInd w:val="0"/>
+        <w:spacing w:after="0" w:line="240" w:lineRule="auto"/>
+        <w:rPr>
+          <w:rFonts w:ascii="Lucida Console" w:hAnsi="Lucida Console" w:cs="Lucida Console"/>
+          <w:sz w:val="18"/>
+          <w:szCs w:val="18"/>
+        </w:rPr>
+      </w:pPr>
+      <w:r>
+        <w:rPr>
+          <w:rFonts w:ascii="Lucida Console" w:hAnsi="Lucida Console" w:cs="Lucida Console"/>
+          <w:sz w:val="18"/>
+          <w:szCs w:val="18"/>
+        </w:rPr>
+        <w:t xml:space="preserve">Author: </w:t>
+      </w:r>
+      <w:proofErr w:type="spellStart"/>
+      <w:r>
+        <w:rPr>
+          <w:rFonts w:ascii="Lucida Console" w:hAnsi="Lucida Console" w:cs="Lucida Console"/>
+          <w:sz w:val="18"/>
+          <w:szCs w:val="18"/>
+        </w:rPr>
+        <w:t>misganawyibeltal</w:t>
+      </w:r>
+      <w:proofErr w:type="spellEnd"/>
+      <w:r>
+        <w:rPr>
+          <w:rFonts w:ascii="Lucida Console" w:hAnsi="Lucida Console" w:cs="Lucida Console"/>
+          <w:sz w:val="18"/>
+          <w:szCs w:val="18"/>
+        </w:rPr>
+        <w:t xml:space="preserve"> &lt;myibeltal2021@gmail.com&gt;</w:t>
       </w:r>
     </w:p>
     <w:p>
@@ -543,7 +789,25 @@
           <w:sz w:val="18"/>
           <w:szCs w:val="18"/>
         </w:rPr>
-        <w:t xml:space="preserve">    forth commit Monday</w:t>
+        <w:t xml:space="preserve">    </w:t>
+      </w:r>
+      <w:proofErr w:type="gramStart"/>
+      <w:r>
+        <w:rPr>
+          <w:rFonts w:ascii="Lucida Console" w:hAnsi="Lucida Console" w:cs="Lucida Console"/>
+          <w:sz w:val="18"/>
+          <w:szCs w:val="18"/>
+        </w:rPr>
+        <w:t>forth</w:t>
+      </w:r>
+      <w:proofErr w:type="gramEnd"/>
+      <w:r>
+        <w:rPr>
+          <w:rFonts w:ascii="Lucida Console" w:hAnsi="Lucida Console" w:cs="Lucida Console"/>
+          <w:sz w:val="18"/>
+          <w:szCs w:val="18"/>
+        </w:rPr>
+        <w:t xml:space="preserve"> commit Monday</w:t>
       </w:r>
     </w:p>
     <w:p>
@@ -572,6 +836,7 @@
           <w:szCs w:val="18"/>
         </w:rPr>
       </w:pPr>
+      <w:proofErr w:type="gramStart"/>
       <w:r>
         <w:rPr>
           <w:rFonts w:ascii="Lucida Console" w:hAnsi="Lucida Console" w:cs="Lucida Console"/>
@@ -579,28 +844,56 @@
           <w:sz w:val="18"/>
           <w:szCs w:val="18"/>
         </w:rPr>
-        <w:t>commit 8f88768a30a33599468e8b22355ab7d99f77fc4b</w:t>
-      </w:r>
-    </w:p>
-    <w:p>
-      <w:pPr>
-        <w:autoSpaceDE w:val="0"/>
-        <w:autoSpaceDN w:val="0"/>
-        <w:adjustRightInd w:val="0"/>
-        <w:spacing w:after="0" w:line="240" w:lineRule="auto"/>
-        <w:rPr>
-          <w:rFonts w:ascii="Lucida Console" w:hAnsi="Lucida Console" w:cs="Lucida Console"/>
-          <w:sz w:val="18"/>
-          <w:szCs w:val="18"/>
-        </w:rPr>
-      </w:pPr>
-      <w:r>
-        <w:rPr>
-          <w:rFonts w:ascii="Lucida Console" w:hAnsi="Lucida Console" w:cs="Lucida Console"/>
-          <w:sz w:val="18"/>
-          <w:szCs w:val="18"/>
-        </w:rPr>
-        <w:t>Author: misganawyibeltal &lt;myibeltal2021@gmail.com&gt;</w:t>
+        <w:t>commit</w:t>
+      </w:r>
+      <w:proofErr w:type="gramEnd"/>
+      <w:r>
+        <w:rPr>
+          <w:rFonts w:ascii="Lucida Console" w:hAnsi="Lucida Console" w:cs="Lucida Console"/>
+          <w:color w:val="BFBF00"/>
+          <w:sz w:val="18"/>
+          <w:szCs w:val="18"/>
+        </w:rPr>
+        <w:t xml:space="preserve"> 8f88768a30a33599468e8b22355ab7d99f77fc4b</w:t>
+      </w:r>
+    </w:p>
+    <w:p>
+      <w:pPr>
+        <w:autoSpaceDE w:val="0"/>
+        <w:autoSpaceDN w:val="0"/>
+        <w:adjustRightInd w:val="0"/>
+        <w:spacing w:after="0" w:line="240" w:lineRule="auto"/>
+        <w:rPr>
+          <w:rFonts w:ascii="Lucida Console" w:hAnsi="Lucida Console" w:cs="Lucida Console"/>
+          <w:sz w:val="18"/>
+          <w:szCs w:val="18"/>
+        </w:rPr>
+      </w:pPr>
+      <w:r>
+        <w:rPr>
+          <w:rFonts w:ascii="Lucida Console" w:hAnsi="Lucida Console" w:cs="Lucida Console"/>
+          <w:sz w:val="18"/>
+          <w:szCs w:val="18"/>
+        </w:rPr>
+        <w:t xml:space="preserve">Author: </w:t>
+      </w:r>
+      <w:proofErr w:type="spellStart"/>
+      <w:r>
+        <w:rPr>
+          <w:rFonts w:ascii="Lucida Console" w:hAnsi="Lucida Console" w:cs="Lucida Console"/>
+          <w:sz w:val="18"/>
+          <w:szCs w:val="18"/>
+        </w:rPr>
+        <w:t>misganawyibeltal</w:t>
+      </w:r>
+      <w:proofErr w:type="spellEnd"/>
+      <w:r>
+        <w:rPr>
+          <w:rFonts w:ascii="Lucida Console" w:hAnsi="Lucida Console" w:cs="Lucida Console"/>
+          <w:sz w:val="18"/>
+          <w:szCs w:val="18"/>
+        </w:rPr>
+        <w:t xml:space="preserve"> &lt;myibeltal2021@gmail.com&gt;</w:t>
       </w:r>
     </w:p>
     <w:p>
@@ -655,7 +948,25 @@
           <w:sz w:val="18"/>
           <w:szCs w:val="18"/>
         </w:rPr>
-        <w:t xml:space="preserve">    third commit</w:t>
+        <w:t xml:space="preserve">    </w:t>
+      </w:r>
+      <w:proofErr w:type="gramStart"/>
+      <w:r>
+        <w:rPr>
+          <w:rFonts w:ascii="Lucida Console" w:hAnsi="Lucida Console" w:cs="Lucida Console"/>
+          <w:sz w:val="18"/>
+          <w:szCs w:val="18"/>
+        </w:rPr>
+        <w:t>third</w:t>
+      </w:r>
+      <w:proofErr w:type="gramEnd"/>
+      <w:r>
+        <w:rPr>
+          <w:rFonts w:ascii="Lucida Console" w:hAnsi="Lucida Console" w:cs="Lucida Console"/>
+          <w:sz w:val="18"/>
+          <w:szCs w:val="18"/>
+        </w:rPr>
+        <w:t xml:space="preserve"> commit</w:t>
       </w:r>
     </w:p>
     <w:p>
@@ -684,6 +995,7 @@
           <w:szCs w:val="18"/>
         </w:rPr>
       </w:pPr>
+      <w:proofErr w:type="gramStart"/>
       <w:r>
         <w:rPr>
           <w:rFonts w:ascii="Lucida Console" w:hAnsi="Lucida Console" w:cs="Lucida Console"/>
@@ -691,28 +1003,56 @@
           <w:sz w:val="18"/>
           <w:szCs w:val="18"/>
         </w:rPr>
-        <w:t>commit 01ba0d09e357c0e406cad7f88b3a2a507c87691f</w:t>
-      </w:r>
-    </w:p>
-    <w:p>
-      <w:pPr>
-        <w:autoSpaceDE w:val="0"/>
-        <w:autoSpaceDN w:val="0"/>
-        <w:adjustRightInd w:val="0"/>
-        <w:spacing w:after="0" w:line="240" w:lineRule="auto"/>
-        <w:rPr>
-          <w:rFonts w:ascii="Lucida Console" w:hAnsi="Lucida Console" w:cs="Lucida Console"/>
-          <w:sz w:val="18"/>
-          <w:szCs w:val="18"/>
-        </w:rPr>
-      </w:pPr>
-      <w:r>
-        <w:rPr>
-          <w:rFonts w:ascii="Lucida Console" w:hAnsi="Lucida Console" w:cs="Lucida Console"/>
-          <w:sz w:val="18"/>
-          <w:szCs w:val="18"/>
-        </w:rPr>
-        <w:t>Author: misganawyibeltal &lt;myibeltal2021@gmail.com&gt;</w:t>
+        <w:t>commit</w:t>
+      </w:r>
+      <w:proofErr w:type="gramEnd"/>
+      <w:r>
+        <w:rPr>
+          <w:rFonts w:ascii="Lucida Console" w:hAnsi="Lucida Console" w:cs="Lucida Console"/>
+          <w:color w:val="BFBF00"/>
+          <w:sz w:val="18"/>
+          <w:szCs w:val="18"/>
+        </w:rPr>
+        <w:t xml:space="preserve"> 01ba0d09e357c0e406cad7f88b3a2a507c87691f</w:t>
+      </w:r>
+    </w:p>
+    <w:p>
+      <w:pPr>
+        <w:autoSpaceDE w:val="0"/>
+        <w:autoSpaceDN w:val="0"/>
+        <w:adjustRightInd w:val="0"/>
+        <w:spacing w:after="0" w:line="240" w:lineRule="auto"/>
+        <w:rPr>
+          <w:rFonts w:ascii="Lucida Console" w:hAnsi="Lucida Console" w:cs="Lucida Console"/>
+          <w:sz w:val="18"/>
+          <w:szCs w:val="18"/>
+        </w:rPr>
+      </w:pPr>
+      <w:r>
+        <w:rPr>
+          <w:rFonts w:ascii="Lucida Console" w:hAnsi="Lucida Console" w:cs="Lucida Console"/>
+          <w:sz w:val="18"/>
+          <w:szCs w:val="18"/>
+        </w:rPr>
+        <w:t xml:space="preserve">Author: </w:t>
+      </w:r>
+      <w:proofErr w:type="spellStart"/>
+      <w:r>
+        <w:rPr>
+          <w:rFonts w:ascii="Lucida Console" w:hAnsi="Lucida Console" w:cs="Lucida Console"/>
+          <w:sz w:val="18"/>
+          <w:szCs w:val="18"/>
+        </w:rPr>
+        <w:t>misganawyibeltal</w:t>
+      </w:r>
+      <w:proofErr w:type="spellEnd"/>
+      <w:r>
+        <w:rPr>
+          <w:rFonts w:ascii="Lucida Console" w:hAnsi="Lucida Console" w:cs="Lucida Console"/>
+          <w:sz w:val="18"/>
+          <w:szCs w:val="18"/>
+        </w:rPr>
+        <w:t xml:space="preserve"> &lt;myibeltal2021@gmail.com&gt;</w:t>
       </w:r>
     </w:p>
     <w:p>
@@ -767,7 +1107,25 @@
           <w:sz w:val="18"/>
           <w:szCs w:val="18"/>
         </w:rPr>
-        <w:t xml:space="preserve">    second commit</w:t>
+        <w:t xml:space="preserve">    </w:t>
+      </w:r>
+      <w:proofErr w:type="gramStart"/>
+      <w:r>
+        <w:rPr>
+          <w:rFonts w:ascii="Lucida Console" w:hAnsi="Lucida Console" w:cs="Lucida Console"/>
+          <w:sz w:val="18"/>
+          <w:szCs w:val="18"/>
+        </w:rPr>
+        <w:t>second</w:t>
+      </w:r>
+      <w:proofErr w:type="gramEnd"/>
+      <w:r>
+        <w:rPr>
+          <w:rFonts w:ascii="Lucida Console" w:hAnsi="Lucida Console" w:cs="Lucida Console"/>
+          <w:sz w:val="18"/>
+          <w:szCs w:val="18"/>
+        </w:rPr>
+        <w:t xml:space="preserve"> commit</w:t>
       </w:r>
     </w:p>
     <w:p>
@@ -796,6 +1154,7 @@
           <w:szCs w:val="18"/>
         </w:rPr>
       </w:pPr>
+      <w:proofErr w:type="gramStart"/>
       <w:r>
         <w:rPr>
           <w:rFonts w:ascii="Lucida Console" w:hAnsi="Lucida Console" w:cs="Lucida Console"/>
@@ -803,28 +1162,56 @@
           <w:sz w:val="18"/>
           <w:szCs w:val="18"/>
         </w:rPr>
-        <w:t>commit 3d947fc5e3c4a3b8441ccf6c2d2b5b3ee7effced</w:t>
-      </w:r>
-    </w:p>
-    <w:p>
-      <w:pPr>
-        <w:autoSpaceDE w:val="0"/>
-        <w:autoSpaceDN w:val="0"/>
-        <w:adjustRightInd w:val="0"/>
-        <w:spacing w:after="0" w:line="240" w:lineRule="auto"/>
-        <w:rPr>
-          <w:rFonts w:ascii="Lucida Console" w:hAnsi="Lucida Console" w:cs="Lucida Console"/>
-          <w:sz w:val="18"/>
-          <w:szCs w:val="18"/>
-        </w:rPr>
-      </w:pPr>
-      <w:r>
-        <w:rPr>
-          <w:rFonts w:ascii="Lucida Console" w:hAnsi="Lucida Console" w:cs="Lucida Console"/>
-          <w:sz w:val="18"/>
-          <w:szCs w:val="18"/>
-        </w:rPr>
-        <w:t>Author: misganawyibeltal &lt;myibeltal2021@gmail.com&gt;</w:t>
+        <w:t>commit</w:t>
+      </w:r>
+      <w:proofErr w:type="gramEnd"/>
+      <w:r>
+        <w:rPr>
+          <w:rFonts w:ascii="Lucida Console" w:hAnsi="Lucida Console" w:cs="Lucida Console"/>
+          <w:color w:val="BFBF00"/>
+          <w:sz w:val="18"/>
+          <w:szCs w:val="18"/>
+        </w:rPr>
+        <w:t xml:space="preserve"> 3d947fc5e3c4a3b8441ccf6c2d2b5b3ee7effced</w:t>
+      </w:r>
+    </w:p>
+    <w:p>
+      <w:pPr>
+        <w:autoSpaceDE w:val="0"/>
+        <w:autoSpaceDN w:val="0"/>
+        <w:adjustRightInd w:val="0"/>
+        <w:spacing w:after="0" w:line="240" w:lineRule="auto"/>
+        <w:rPr>
+          <w:rFonts w:ascii="Lucida Console" w:hAnsi="Lucida Console" w:cs="Lucida Console"/>
+          <w:sz w:val="18"/>
+          <w:szCs w:val="18"/>
+        </w:rPr>
+      </w:pPr>
+      <w:r>
+        <w:rPr>
+          <w:rFonts w:ascii="Lucida Console" w:hAnsi="Lucida Console" w:cs="Lucida Console"/>
+          <w:sz w:val="18"/>
+          <w:szCs w:val="18"/>
+        </w:rPr>
+        <w:t xml:space="preserve">Author: </w:t>
+      </w:r>
+      <w:proofErr w:type="spellStart"/>
+      <w:r>
+        <w:rPr>
+          <w:rFonts w:ascii="Lucida Console" w:hAnsi="Lucida Console" w:cs="Lucida Console"/>
+          <w:sz w:val="18"/>
+          <w:szCs w:val="18"/>
+        </w:rPr>
+        <w:t>misganawyibeltal</w:t>
+      </w:r>
+      <w:proofErr w:type="spellEnd"/>
+      <w:r>
+        <w:rPr>
+          <w:rFonts w:ascii="Lucida Console" w:hAnsi="Lucida Console" w:cs="Lucida Console"/>
+          <w:sz w:val="18"/>
+          <w:szCs w:val="18"/>
+        </w:rPr>
+        <w:t xml:space="preserve"> &lt;myibeltal2021@gmail.com&gt;</w:t>
       </w:r>
     </w:p>
     <w:p>
@@ -879,7 +1266,25 @@
           <w:sz w:val="18"/>
           <w:szCs w:val="18"/>
         </w:rPr>
-        <w:t xml:space="preserve">    first commit</w:t>
+        <w:t xml:space="preserve">    </w:t>
+      </w:r>
+      <w:proofErr w:type="gramStart"/>
+      <w:r>
+        <w:rPr>
+          <w:rFonts w:ascii="Lucida Console" w:hAnsi="Lucida Console" w:cs="Lucida Console"/>
+          <w:sz w:val="18"/>
+          <w:szCs w:val="18"/>
+        </w:rPr>
+        <w:t>first</w:t>
+      </w:r>
+      <w:proofErr w:type="gramEnd"/>
+      <w:r>
+        <w:rPr>
+          <w:rFonts w:ascii="Lucida Console" w:hAnsi="Lucida Console" w:cs="Lucida Console"/>
+          <w:sz w:val="18"/>
+          <w:szCs w:val="18"/>
+        </w:rPr>
+        <w:t xml:space="preserve"> commit</w:t>
       </w:r>
     </w:p>
     <w:p>
@@ -942,28 +1347,68 @@
           <w:sz w:val="18"/>
           <w:szCs w:val="18"/>
         </w:rPr>
-        <w:t xml:space="preserve"> (master|REVERTING)</w:t>
-      </w:r>
-    </w:p>
-    <w:p>
-      <w:pPr>
-        <w:autoSpaceDE w:val="0"/>
-        <w:autoSpaceDN w:val="0"/>
-        <w:adjustRightInd w:val="0"/>
-        <w:spacing w:after="0" w:line="240" w:lineRule="auto"/>
-        <w:rPr>
-          <w:rFonts w:ascii="Lucida Console" w:hAnsi="Lucida Console" w:cs="Lucida Console"/>
-          <w:sz w:val="18"/>
-          <w:szCs w:val="18"/>
-        </w:rPr>
-      </w:pPr>
-      <w:r>
-        <w:rPr>
-          <w:rFonts w:ascii="Lucida Console" w:hAnsi="Lucida Console" w:cs="Lucida Console"/>
-          <w:sz w:val="18"/>
-          <w:szCs w:val="18"/>
-        </w:rPr>
-        <w:t>$ git status</w:t>
+        <w:t xml:space="preserve"> (</w:t>
+      </w:r>
+      <w:proofErr w:type="spellStart"/>
+      <w:r>
+        <w:rPr>
+          <w:rFonts w:ascii="Lucida Console" w:hAnsi="Lucida Console" w:cs="Lucida Console"/>
+          <w:color w:val="00BFBF"/>
+          <w:sz w:val="18"/>
+          <w:szCs w:val="18"/>
+        </w:rPr>
+        <w:t>master|REVERTING</w:t>
+      </w:r>
+      <w:proofErr w:type="spellEnd"/>
+      <w:r>
+        <w:rPr>
+          <w:rFonts w:ascii="Lucida Console" w:hAnsi="Lucida Console" w:cs="Lucida Console"/>
+          <w:color w:val="00BFBF"/>
+          <w:sz w:val="18"/>
+          <w:szCs w:val="18"/>
+        </w:rPr>
+        <w:t>)</w:t>
+      </w:r>
+    </w:p>
+    <w:p>
+      <w:pPr>
+        <w:autoSpaceDE w:val="0"/>
+        <w:autoSpaceDN w:val="0"/>
+        <w:adjustRightInd w:val="0"/>
+        <w:spacing w:after="0" w:line="240" w:lineRule="auto"/>
+        <w:rPr>
+          <w:rFonts w:ascii="Lucida Console" w:hAnsi="Lucida Console" w:cs="Lucida Console"/>
+          <w:sz w:val="18"/>
+          <w:szCs w:val="18"/>
+        </w:rPr>
+      </w:pPr>
+      <w:r>
+        <w:rPr>
+          <w:rFonts w:ascii="Lucida Console" w:hAnsi="Lucida Console" w:cs="Lucida Console"/>
+          <w:sz w:val="18"/>
+          <w:szCs w:val="18"/>
+        </w:rPr>
+        <w:t xml:space="preserve">$ </w:t>
+      </w:r>
+      <w:proofErr w:type="spellStart"/>
+      <w:proofErr w:type="gramStart"/>
+      <w:r>
+        <w:rPr>
+          <w:rFonts w:ascii="Lucida Console" w:hAnsi="Lucida Console" w:cs="Lucida Console"/>
+          <w:sz w:val="18"/>
+          <w:szCs w:val="18"/>
+        </w:rPr>
+        <w:t>git</w:t>
+      </w:r>
+      <w:proofErr w:type="spellEnd"/>
+      <w:proofErr w:type="gramEnd"/>
+      <w:r>
+        <w:rPr>
+          <w:rFonts w:ascii="Lucida Console" w:hAnsi="Lucida Console" w:cs="Lucida Console"/>
+          <w:sz w:val="18"/>
+          <w:szCs w:val="18"/>
+        </w:rPr>
+        <w:t xml:space="preserve"> status</w:t>
       </w:r>
     </w:p>
     <w:p>
@@ -1026,49 +1471,157 @@
           <w:sz w:val="18"/>
           <w:szCs w:val="18"/>
         </w:rPr>
-        <w:t xml:space="preserve">  (all conflicts fixed: run "git revert --continue")</w:t>
-      </w:r>
-    </w:p>
-    <w:p>
-      <w:pPr>
-        <w:autoSpaceDE w:val="0"/>
-        <w:autoSpaceDN w:val="0"/>
-        <w:adjustRightInd w:val="0"/>
-        <w:spacing w:after="0" w:line="240" w:lineRule="auto"/>
-        <w:rPr>
-          <w:rFonts w:ascii="Lucida Console" w:hAnsi="Lucida Console" w:cs="Lucida Console"/>
-          <w:sz w:val="18"/>
-          <w:szCs w:val="18"/>
-        </w:rPr>
-      </w:pPr>
-      <w:r>
-        <w:rPr>
-          <w:rFonts w:ascii="Lucida Console" w:hAnsi="Lucida Console" w:cs="Lucida Console"/>
-          <w:sz w:val="18"/>
-          <w:szCs w:val="18"/>
-        </w:rPr>
-        <w:t xml:space="preserve">  (use "git revert --skip" to skip this patch)</w:t>
-      </w:r>
-    </w:p>
-    <w:p>
-      <w:pPr>
-        <w:autoSpaceDE w:val="0"/>
-        <w:autoSpaceDN w:val="0"/>
-        <w:adjustRightInd w:val="0"/>
-        <w:spacing w:after="0" w:line="240" w:lineRule="auto"/>
-        <w:rPr>
-          <w:rFonts w:ascii="Lucida Console" w:hAnsi="Lucida Console" w:cs="Lucida Console"/>
-          <w:sz w:val="18"/>
-          <w:szCs w:val="18"/>
-        </w:rPr>
-      </w:pPr>
-      <w:r>
-        <w:rPr>
-          <w:rFonts w:ascii="Lucida Console" w:hAnsi="Lucida Console" w:cs="Lucida Console"/>
-          <w:sz w:val="18"/>
-          <w:szCs w:val="18"/>
-        </w:rPr>
-        <w:t xml:space="preserve">  (use "git revert --abort" to cancel the revert operation)</w:t>
+        <w:t xml:space="preserve">  (</w:t>
+      </w:r>
+      <w:proofErr w:type="gramStart"/>
+      <w:r>
+        <w:rPr>
+          <w:rFonts w:ascii="Lucida Console" w:hAnsi="Lucida Console" w:cs="Lucida Console"/>
+          <w:sz w:val="18"/>
+          <w:szCs w:val="18"/>
+        </w:rPr>
+        <w:t>all</w:t>
+      </w:r>
+      <w:proofErr w:type="gramEnd"/>
+      <w:r>
+        <w:rPr>
+          <w:rFonts w:ascii="Lucida Console" w:hAnsi="Lucida Console" w:cs="Lucida Console"/>
+          <w:sz w:val="18"/>
+          <w:szCs w:val="18"/>
+        </w:rPr>
+        <w:t xml:space="preserve"> conflicts fixed: run "</w:t>
+      </w:r>
+      <w:proofErr w:type="spellStart"/>
+      <w:r>
+        <w:rPr>
+          <w:rFonts w:ascii="Lucida Console" w:hAnsi="Lucida Console" w:cs="Lucida Console"/>
+          <w:sz w:val="18"/>
+          <w:szCs w:val="18"/>
+        </w:rPr>
+        <w:t>git</w:t>
+      </w:r>
+      <w:proofErr w:type="spellEnd"/>
+      <w:r>
+        <w:rPr>
+          <w:rFonts w:ascii="Lucida Console" w:hAnsi="Lucida Console" w:cs="Lucida Console"/>
+          <w:sz w:val="18"/>
+          <w:szCs w:val="18"/>
+        </w:rPr>
+        <w:t xml:space="preserve"> revert --continue")</w:t>
+      </w:r>
+    </w:p>
+    <w:p>
+      <w:pPr>
+        <w:autoSpaceDE w:val="0"/>
+        <w:autoSpaceDN w:val="0"/>
+        <w:adjustRightInd w:val="0"/>
+        <w:spacing w:after="0" w:line="240" w:lineRule="auto"/>
+        <w:rPr>
+          <w:rFonts w:ascii="Lucida Console" w:hAnsi="Lucida Console" w:cs="Lucida Console"/>
+          <w:sz w:val="18"/>
+          <w:szCs w:val="18"/>
+        </w:rPr>
+      </w:pPr>
+      <w:r>
+        <w:rPr>
+          <w:rFonts w:ascii="Lucida Console" w:hAnsi="Lucida Console" w:cs="Lucida Console"/>
+          <w:sz w:val="18"/>
+          <w:szCs w:val="18"/>
+        </w:rPr>
+        <w:t xml:space="preserve">  (</w:t>
+      </w:r>
+      <w:proofErr w:type="gramStart"/>
+      <w:r>
+        <w:rPr>
+          <w:rFonts w:ascii="Lucida Console" w:hAnsi="Lucida Console" w:cs="Lucida Console"/>
+          <w:sz w:val="18"/>
+          <w:szCs w:val="18"/>
+        </w:rPr>
+        <w:t>use</w:t>
+      </w:r>
+      <w:proofErr w:type="gramEnd"/>
+      <w:r>
+        <w:rPr>
+          <w:rFonts w:ascii="Lucida Console" w:hAnsi="Lucida Console" w:cs="Lucida Console"/>
+          <w:sz w:val="18"/>
+          <w:szCs w:val="18"/>
+        </w:rPr>
+        <w:t xml:space="preserve"> "</w:t>
+      </w:r>
+      <w:proofErr w:type="spellStart"/>
+      <w:r>
+        <w:rPr>
+          <w:rFonts w:ascii="Lucida Console" w:hAnsi="Lucida Console" w:cs="Lucida Console"/>
+          <w:sz w:val="18"/>
+          <w:szCs w:val="18"/>
+        </w:rPr>
+        <w:t>git</w:t>
+      </w:r>
+      <w:proofErr w:type="spellEnd"/>
+      <w:r>
+        <w:rPr>
+          <w:rFonts w:ascii="Lucida Console" w:hAnsi="Lucida Console" w:cs="Lucida Console"/>
+          <w:sz w:val="18"/>
+          <w:szCs w:val="18"/>
+        </w:rPr>
+        <w:t xml:space="preserve"> revert --skip" to skip this patch)</w:t>
+      </w:r>
+    </w:p>
+    <w:p>
+      <w:pPr>
+        <w:autoSpaceDE w:val="0"/>
+        <w:autoSpaceDN w:val="0"/>
+        <w:adjustRightInd w:val="0"/>
+        <w:spacing w:after="0" w:line="240" w:lineRule="auto"/>
+        <w:rPr>
+          <w:rFonts w:ascii="Lucida Console" w:hAnsi="Lucida Console" w:cs="Lucida Console"/>
+          <w:sz w:val="18"/>
+          <w:szCs w:val="18"/>
+        </w:rPr>
+      </w:pPr>
+      <w:r>
+        <w:rPr>
+          <w:rFonts w:ascii="Lucida Console" w:hAnsi="Lucida Console" w:cs="Lucida Console"/>
+          <w:sz w:val="18"/>
+          <w:szCs w:val="18"/>
+        </w:rPr>
+        <w:t xml:space="preserve">  (</w:t>
+      </w:r>
+      <w:proofErr w:type="gramStart"/>
+      <w:r>
+        <w:rPr>
+          <w:rFonts w:ascii="Lucida Console" w:hAnsi="Lucida Console" w:cs="Lucida Console"/>
+          <w:sz w:val="18"/>
+          <w:szCs w:val="18"/>
+        </w:rPr>
+        <w:t>use</w:t>
+      </w:r>
+      <w:proofErr w:type="gramEnd"/>
+      <w:r>
+        <w:rPr>
+          <w:rFonts w:ascii="Lucida Console" w:hAnsi="Lucida Console" w:cs="Lucida Console"/>
+          <w:sz w:val="18"/>
+          <w:szCs w:val="18"/>
+        </w:rPr>
+        <w:t xml:space="preserve"> "</w:t>
+      </w:r>
+      <w:proofErr w:type="spellStart"/>
+      <w:r>
+        <w:rPr>
+          <w:rFonts w:ascii="Lucida Console" w:hAnsi="Lucida Console" w:cs="Lucida Console"/>
+          <w:sz w:val="18"/>
+          <w:szCs w:val="18"/>
+        </w:rPr>
+        <w:t>git</w:t>
+      </w:r>
+      <w:proofErr w:type="spellEnd"/>
+      <w:r>
+        <w:rPr>
+          <w:rFonts w:ascii="Lucida Console" w:hAnsi="Lucida Console" w:cs="Lucida Console"/>
+          <w:sz w:val="18"/>
+          <w:szCs w:val="18"/>
+        </w:rPr>
+        <w:t xml:space="preserve"> revert --abort" to cancel the revert operation)</w:t>
       </w:r>
     </w:p>
     <w:p>
@@ -1123,7 +1676,61 @@
           <w:sz w:val="18"/>
           <w:szCs w:val="18"/>
         </w:rPr>
-        <w:t xml:space="preserve">  (use "git restore --staged &lt;file&gt;..." to unstage)</w:t>
+        <w:t xml:space="preserve">  (</w:t>
+      </w:r>
+      <w:proofErr w:type="gramStart"/>
+      <w:r>
+        <w:rPr>
+          <w:rFonts w:ascii="Lucida Console" w:hAnsi="Lucida Console" w:cs="Lucida Console"/>
+          <w:sz w:val="18"/>
+          <w:szCs w:val="18"/>
+        </w:rPr>
+        <w:t>use</w:t>
+      </w:r>
+      <w:proofErr w:type="gramEnd"/>
+      <w:r>
+        <w:rPr>
+          <w:rFonts w:ascii="Lucida Console" w:hAnsi="Lucida Console" w:cs="Lucida Console"/>
+          <w:sz w:val="18"/>
+          <w:szCs w:val="18"/>
+        </w:rPr>
+        <w:t xml:space="preserve"> "</w:t>
+      </w:r>
+      <w:proofErr w:type="spellStart"/>
+      <w:r>
+        <w:rPr>
+          <w:rFonts w:ascii="Lucida Console" w:hAnsi="Lucida Console" w:cs="Lucida Console"/>
+          <w:sz w:val="18"/>
+          <w:szCs w:val="18"/>
+        </w:rPr>
+        <w:t>git</w:t>
+      </w:r>
+      <w:proofErr w:type="spellEnd"/>
+      <w:r>
+        <w:rPr>
+          <w:rFonts w:ascii="Lucida Console" w:hAnsi="Lucida Console" w:cs="Lucida Console"/>
+          <w:sz w:val="18"/>
+          <w:szCs w:val="18"/>
+        </w:rPr>
+        <w:t xml:space="preserve"> restore --staged &lt;file&gt;..." to </w:t>
+      </w:r>
+      <w:proofErr w:type="spellStart"/>
+      <w:r>
+        <w:rPr>
+          <w:rFonts w:ascii="Lucida Console" w:hAnsi="Lucida Console" w:cs="Lucida Console"/>
+          <w:sz w:val="18"/>
+          <w:szCs w:val="18"/>
+        </w:rPr>
+        <w:t>unstage</w:t>
+      </w:r>
+      <w:proofErr w:type="spellEnd"/>
+      <w:r>
+        <w:rPr>
+          <w:rFonts w:ascii="Lucida Console" w:hAnsi="Lucida Console" w:cs="Lucida Console"/>
+          <w:sz w:val="18"/>
+          <w:szCs w:val="18"/>
+        </w:rPr>
+        <w:t>)</w:t>
       </w:r>
     </w:p>
     <w:p>
@@ -1147,6 +1754,7 @@
         </w:rPr>
         <w:t xml:space="preserve">        </w:t>
       </w:r>
+      <w:proofErr w:type="gramStart"/>
       <w:r>
         <w:rPr>
           <w:rFonts w:ascii="Lucida Console" w:hAnsi="Lucida Console" w:cs="Lucida Console"/>
@@ -1154,21 +1762,31 @@
           <w:sz w:val="18"/>
           <w:szCs w:val="18"/>
         </w:rPr>
-        <w:t>modified:   contact.html</w:t>
-      </w:r>
-    </w:p>
-    <w:p>
-      <w:pPr>
-        <w:autoSpaceDE w:val="0"/>
-        <w:autoSpaceDN w:val="0"/>
-        <w:adjustRightInd w:val="0"/>
-        <w:spacing w:after="0" w:line="240" w:lineRule="auto"/>
+        <w:t>modified</w:t>
+      </w:r>
+      <w:proofErr w:type="gramEnd"/>
+      <w:r>
         <w:rPr>
           <w:rFonts w:ascii="Lucida Console" w:hAnsi="Lucida Console" w:cs="Lucida Console"/>
           <w:color w:val="00BF00"/>
           <w:sz w:val="18"/>
           <w:szCs w:val="18"/>
         </w:rPr>
+        <w:t>:   contact.html</w:t>
+      </w:r>
+    </w:p>
+    <w:p>
+      <w:pPr>
+        <w:autoSpaceDE w:val="0"/>
+        <w:autoSpaceDN w:val="0"/>
+        <w:adjustRightInd w:val="0"/>
+        <w:spacing w:after="0" w:line="240" w:lineRule="auto"/>
+        <w:rPr>
+          <w:rFonts w:ascii="Lucida Console" w:hAnsi="Lucida Console" w:cs="Lucida Console"/>
+          <w:color w:val="00BF00"/>
+          <w:sz w:val="18"/>
+          <w:szCs w:val="18"/>
+        </w:rPr>
       </w:pPr>
       <w:r>
         <w:rPr>
@@ -1178,6 +1796,7 @@
         </w:rPr>
         <w:t xml:space="preserve">        </w:t>
       </w:r>
+      <w:proofErr w:type="gramStart"/>
       <w:r>
         <w:rPr>
           <w:rFonts w:ascii="Lucida Console" w:hAnsi="Lucida Console" w:cs="Lucida Console"/>
@@ -1185,21 +1804,31 @@
           <w:sz w:val="18"/>
           <w:szCs w:val="18"/>
         </w:rPr>
-        <w:t>modified:   index.html</w:t>
-      </w:r>
-    </w:p>
-    <w:p>
-      <w:pPr>
-        <w:autoSpaceDE w:val="0"/>
-        <w:autoSpaceDN w:val="0"/>
-        <w:adjustRightInd w:val="0"/>
-        <w:spacing w:after="0" w:line="240" w:lineRule="auto"/>
+        <w:t>modified</w:t>
+      </w:r>
+      <w:proofErr w:type="gramEnd"/>
+      <w:r>
         <w:rPr>
           <w:rFonts w:ascii="Lucida Console" w:hAnsi="Lucida Console" w:cs="Lucida Console"/>
           <w:color w:val="00BF00"/>
           <w:sz w:val="18"/>
           <w:szCs w:val="18"/>
         </w:rPr>
+        <w:t>:   index.html</w:t>
+      </w:r>
+    </w:p>
+    <w:p>
+      <w:pPr>
+        <w:autoSpaceDE w:val="0"/>
+        <w:autoSpaceDN w:val="0"/>
+        <w:adjustRightInd w:val="0"/>
+        <w:spacing w:after="0" w:line="240" w:lineRule="auto"/>
+        <w:rPr>
+          <w:rFonts w:ascii="Lucida Console" w:hAnsi="Lucida Console" w:cs="Lucida Console"/>
+          <w:color w:val="00BF00"/>
+          <w:sz w:val="18"/>
+          <w:szCs w:val="18"/>
+        </w:rPr>
       </w:pPr>
     </w:p>
     <w:p>
@@ -1241,7 +1870,43 @@
           <w:sz w:val="18"/>
           <w:szCs w:val="18"/>
         </w:rPr>
-        <w:t xml:space="preserve">  (use "git add &lt;file&gt;..." to include in what will be committed)</w:t>
+        <w:t xml:space="preserve">  (</w:t>
+      </w:r>
+      <w:proofErr w:type="gramStart"/>
+      <w:r>
+        <w:rPr>
+          <w:rFonts w:ascii="Lucida Console" w:hAnsi="Lucida Console" w:cs="Lucida Console"/>
+          <w:sz w:val="18"/>
+          <w:szCs w:val="18"/>
+        </w:rPr>
+        <w:t>use</w:t>
+      </w:r>
+      <w:proofErr w:type="gramEnd"/>
+      <w:r>
+        <w:rPr>
+          <w:rFonts w:ascii="Lucida Console" w:hAnsi="Lucida Console" w:cs="Lucida Console"/>
+          <w:sz w:val="18"/>
+          <w:szCs w:val="18"/>
+        </w:rPr>
+        <w:t xml:space="preserve"> "</w:t>
+      </w:r>
+      <w:proofErr w:type="spellStart"/>
+      <w:r>
+        <w:rPr>
+          <w:rFonts w:ascii="Lucida Console" w:hAnsi="Lucida Console" w:cs="Lucida Console"/>
+          <w:sz w:val="18"/>
+          <w:szCs w:val="18"/>
+        </w:rPr>
+        <w:t>git</w:t>
+      </w:r>
+      <w:proofErr w:type="spellEnd"/>
+      <w:r>
+        <w:rPr>
+          <w:rFonts w:ascii="Lucida Console" w:hAnsi="Lucida Console" w:cs="Lucida Console"/>
+          <w:sz w:val="18"/>
+          <w:szCs w:val="18"/>
+        </w:rPr>
+        <w:t xml:space="preserve"> add &lt;file&gt;..." to include in what will be committed)</w:t>
       </w:r>
     </w:p>
     <w:p>
@@ -1265,6 +1930,7 @@
         </w:rPr>
         <w:t xml:space="preserve">        </w:t>
       </w:r>
+      <w:proofErr w:type="spellStart"/>
       <w:r>
         <w:rPr>
           <w:rFonts w:ascii="Lucida Console" w:hAnsi="Lucida Console" w:cs="Lucida Console"/>
@@ -1272,21 +1938,31 @@
           <w:sz w:val="18"/>
           <w:szCs w:val="18"/>
         </w:rPr>
-        <w:t>Git commands.docx</w:t>
-      </w:r>
-    </w:p>
-    <w:p>
-      <w:pPr>
-        <w:autoSpaceDE w:val="0"/>
-        <w:autoSpaceDN w:val="0"/>
-        <w:adjustRightInd w:val="0"/>
-        <w:spacing w:after="0" w:line="240" w:lineRule="auto"/>
+        <w:t>Git</w:t>
+      </w:r>
+      <w:proofErr w:type="spellEnd"/>
+      <w:r>
         <w:rPr>
           <w:rFonts w:ascii="Lucida Console" w:hAnsi="Lucida Console" w:cs="Lucida Console"/>
           <w:color w:val="BF0000"/>
           <w:sz w:val="18"/>
           <w:szCs w:val="18"/>
         </w:rPr>
+        <w:t xml:space="preserve"> commands.docx</w:t>
+      </w:r>
+    </w:p>
+    <w:p>
+      <w:pPr>
+        <w:autoSpaceDE w:val="0"/>
+        <w:autoSpaceDN w:val="0"/>
+        <w:adjustRightInd w:val="0"/>
+        <w:spacing w:after="0" w:line="240" w:lineRule="auto"/>
+        <w:rPr>
+          <w:rFonts w:ascii="Lucida Console" w:hAnsi="Lucida Console" w:cs="Lucida Console"/>
+          <w:color w:val="BF0000"/>
+          <w:sz w:val="18"/>
+          <w:szCs w:val="18"/>
+        </w:rPr>
       </w:pPr>
       <w:r>
         <w:rPr>
@@ -1412,97 +2088,173 @@
           <w:sz w:val="18"/>
           <w:szCs w:val="18"/>
         </w:rPr>
-        <w:t xml:space="preserve"> (master|REVERTING)</w:t>
-      </w:r>
-    </w:p>
-    <w:p>
-      <w:pPr>
-        <w:autoSpaceDE w:val="0"/>
-        <w:autoSpaceDN w:val="0"/>
-        <w:adjustRightInd w:val="0"/>
-        <w:spacing w:after="0" w:line="240" w:lineRule="auto"/>
-        <w:rPr>
-          <w:rFonts w:ascii="Lucida Console" w:hAnsi="Lucida Console" w:cs="Lucida Console"/>
-          <w:sz w:val="18"/>
-          <w:szCs w:val="18"/>
-        </w:rPr>
-      </w:pPr>
-      <w:r>
-        <w:rPr>
-          <w:rFonts w:ascii="Lucida Console" w:hAnsi="Lucida Console" w:cs="Lucida Console"/>
-          <w:sz w:val="18"/>
-          <w:szCs w:val="18"/>
-        </w:rPr>
-        <w:t>$ git commit -m "Reverted to third stage"</w:t>
-      </w:r>
-    </w:p>
-    <w:p>
-      <w:pPr>
-        <w:autoSpaceDE w:val="0"/>
-        <w:autoSpaceDN w:val="0"/>
-        <w:adjustRightInd w:val="0"/>
-        <w:spacing w:after="0" w:line="240" w:lineRule="auto"/>
-        <w:rPr>
-          <w:rFonts w:ascii="Lucida Console" w:hAnsi="Lucida Console" w:cs="Lucida Console"/>
-          <w:sz w:val="18"/>
-          <w:szCs w:val="18"/>
-        </w:rPr>
-      </w:pPr>
-      <w:r>
-        <w:rPr>
-          <w:rFonts w:ascii="Lucida Console" w:hAnsi="Lucida Console" w:cs="Lucida Console"/>
-          <w:sz w:val="18"/>
-          <w:szCs w:val="18"/>
-        </w:rPr>
-        <w:t>[master aca430c] Reverted to third stage</w:t>
-      </w:r>
-    </w:p>
-    <w:p>
-      <w:pPr>
-        <w:autoSpaceDE w:val="0"/>
-        <w:autoSpaceDN w:val="0"/>
-        <w:adjustRightInd w:val="0"/>
-        <w:spacing w:after="0" w:line="240" w:lineRule="auto"/>
-        <w:rPr>
-          <w:rFonts w:ascii="Lucida Console" w:hAnsi="Lucida Console" w:cs="Lucida Console"/>
-          <w:sz w:val="18"/>
-          <w:szCs w:val="18"/>
-        </w:rPr>
-      </w:pPr>
-      <w:r>
-        <w:rPr>
-          <w:rFonts w:ascii="Lucida Console" w:hAnsi="Lucida Console" w:cs="Lucida Console"/>
-          <w:sz w:val="18"/>
-          <w:szCs w:val="18"/>
-        </w:rPr>
-        <w:t xml:space="preserve"> 2 files changed, 1 insertion(+), 6 deletions(-)</w:t>
-      </w:r>
-    </w:p>
-    <w:p>
-      <w:pPr>
-        <w:autoSpaceDE w:val="0"/>
-        <w:autoSpaceDN w:val="0"/>
-        <w:adjustRightInd w:val="0"/>
-        <w:spacing w:after="0" w:line="240" w:lineRule="auto"/>
-        <w:rPr>
-          <w:rFonts w:ascii="Lucida Console" w:hAnsi="Lucida Console" w:cs="Lucida Console"/>
-          <w:sz w:val="18"/>
-          <w:szCs w:val="18"/>
-        </w:rPr>
-      </w:pPr>
-    </w:p>
-    <w:p>
-      <w:pPr>
-        <w:autoSpaceDE w:val="0"/>
-        <w:autoSpaceDN w:val="0"/>
-        <w:adjustRightInd w:val="0"/>
-        <w:spacing w:after="0" w:line="240" w:lineRule="auto"/>
+        <w:t xml:space="preserve"> (</w:t>
+      </w:r>
+      <w:proofErr w:type="spellStart"/>
+      <w:r>
         <w:rPr>
           <w:rFonts w:ascii="Lucida Console" w:hAnsi="Lucida Console" w:cs="Lucida Console"/>
           <w:color w:val="00BFBF"/>
           <w:sz w:val="18"/>
           <w:szCs w:val="18"/>
         </w:rPr>
+        <w:t>master|REVERTING</w:t>
+      </w:r>
+      <w:proofErr w:type="spellEnd"/>
+      <w:r>
+        <w:rPr>
+          <w:rFonts w:ascii="Lucida Console" w:hAnsi="Lucida Console" w:cs="Lucida Console"/>
+          <w:color w:val="00BFBF"/>
+          <w:sz w:val="18"/>
+          <w:szCs w:val="18"/>
+        </w:rPr>
+        <w:t>)</w:t>
+      </w:r>
+    </w:p>
+    <w:p>
+      <w:pPr>
+        <w:autoSpaceDE w:val="0"/>
+        <w:autoSpaceDN w:val="0"/>
+        <w:adjustRightInd w:val="0"/>
+        <w:spacing w:after="0" w:line="240" w:lineRule="auto"/>
+        <w:rPr>
+          <w:rFonts w:ascii="Lucida Console" w:hAnsi="Lucida Console" w:cs="Lucida Console"/>
+          <w:sz w:val="18"/>
+          <w:szCs w:val="18"/>
+        </w:rPr>
+      </w:pPr>
+      <w:r>
+        <w:rPr>
+          <w:rFonts w:ascii="Lucida Console" w:hAnsi="Lucida Console" w:cs="Lucida Console"/>
+          <w:sz w:val="18"/>
+          <w:szCs w:val="18"/>
+        </w:rPr>
+        <w:t xml:space="preserve">$ </w:t>
+      </w:r>
+      <w:proofErr w:type="spellStart"/>
+      <w:proofErr w:type="gramStart"/>
+      <w:r>
+        <w:rPr>
+          <w:rFonts w:ascii="Lucida Console" w:hAnsi="Lucida Console" w:cs="Lucida Console"/>
+          <w:sz w:val="18"/>
+          <w:szCs w:val="18"/>
+        </w:rPr>
+        <w:t>git</w:t>
+      </w:r>
+      <w:proofErr w:type="spellEnd"/>
+      <w:proofErr w:type="gramEnd"/>
+      <w:r>
+        <w:rPr>
+          <w:rFonts w:ascii="Lucida Console" w:hAnsi="Lucida Console" w:cs="Lucida Console"/>
+          <w:sz w:val="18"/>
+          <w:szCs w:val="18"/>
+        </w:rPr>
+        <w:t xml:space="preserve"> commit -m "Reverted to third stage"</w:t>
+      </w:r>
+    </w:p>
+    <w:p>
+      <w:pPr>
+        <w:autoSpaceDE w:val="0"/>
+        <w:autoSpaceDN w:val="0"/>
+        <w:adjustRightInd w:val="0"/>
+        <w:spacing w:after="0" w:line="240" w:lineRule="auto"/>
+        <w:rPr>
+          <w:rFonts w:ascii="Lucida Console" w:hAnsi="Lucida Console" w:cs="Lucida Console"/>
+          <w:sz w:val="18"/>
+          <w:szCs w:val="18"/>
+        </w:rPr>
+      </w:pPr>
+      <w:r>
+        <w:rPr>
+          <w:rFonts w:ascii="Lucida Console" w:hAnsi="Lucida Console" w:cs="Lucida Console"/>
+          <w:sz w:val="18"/>
+          <w:szCs w:val="18"/>
+        </w:rPr>
+        <w:t>[</w:t>
+      </w:r>
+      <w:proofErr w:type="gramStart"/>
+      <w:r>
+        <w:rPr>
+          <w:rFonts w:ascii="Lucida Console" w:hAnsi="Lucida Console" w:cs="Lucida Console"/>
+          <w:sz w:val="18"/>
+          <w:szCs w:val="18"/>
+        </w:rPr>
+        <w:t>master</w:t>
+      </w:r>
+      <w:proofErr w:type="gramEnd"/>
+      <w:r>
+        <w:rPr>
+          <w:rFonts w:ascii="Lucida Console" w:hAnsi="Lucida Console" w:cs="Lucida Console"/>
+          <w:sz w:val="18"/>
+          <w:szCs w:val="18"/>
+        </w:rPr>
+        <w:t xml:space="preserve"> aca430c] Reverted to third stage</w:t>
+      </w:r>
+    </w:p>
+    <w:p>
+      <w:pPr>
+        <w:autoSpaceDE w:val="0"/>
+        <w:autoSpaceDN w:val="0"/>
+        <w:adjustRightInd w:val="0"/>
+        <w:spacing w:after="0" w:line="240" w:lineRule="auto"/>
+        <w:rPr>
+          <w:rFonts w:ascii="Lucida Console" w:hAnsi="Lucida Console" w:cs="Lucida Console"/>
+          <w:sz w:val="18"/>
+          <w:szCs w:val="18"/>
+        </w:rPr>
+      </w:pPr>
+      <w:r>
+        <w:rPr>
+          <w:rFonts w:ascii="Lucida Console" w:hAnsi="Lucida Console" w:cs="Lucida Console"/>
+          <w:sz w:val="18"/>
+          <w:szCs w:val="18"/>
+        </w:rPr>
+        <w:t xml:space="preserve"> 2 files changed, 1 </w:t>
+      </w:r>
+      <w:proofErr w:type="gramStart"/>
+      <w:r>
+        <w:rPr>
+          <w:rFonts w:ascii="Lucida Console" w:hAnsi="Lucida Console" w:cs="Lucida Console"/>
+          <w:sz w:val="18"/>
+          <w:szCs w:val="18"/>
+        </w:rPr>
+        <w:t>insertion(</w:t>
+      </w:r>
+      <w:proofErr w:type="gramEnd"/>
+      <w:r>
+        <w:rPr>
+          <w:rFonts w:ascii="Lucida Console" w:hAnsi="Lucida Console" w:cs="Lucida Console"/>
+          <w:sz w:val="18"/>
+          <w:szCs w:val="18"/>
+        </w:rPr>
+        <w:t>+), 6 deletions(-)</w:t>
+      </w:r>
+    </w:p>
+    <w:p>
+      <w:pPr>
+        <w:autoSpaceDE w:val="0"/>
+        <w:autoSpaceDN w:val="0"/>
+        <w:adjustRightInd w:val="0"/>
+        <w:spacing w:after="0" w:line="240" w:lineRule="auto"/>
+        <w:rPr>
+          <w:rFonts w:ascii="Lucida Console" w:hAnsi="Lucida Console" w:cs="Lucida Console"/>
+          <w:sz w:val="18"/>
+          <w:szCs w:val="18"/>
+        </w:rPr>
+      </w:pPr>
+    </w:p>
+    <w:p>
+      <w:pPr>
+        <w:autoSpaceDE w:val="0"/>
+        <w:autoSpaceDN w:val="0"/>
+        <w:adjustRightInd w:val="0"/>
+        <w:spacing w:after="0" w:line="240" w:lineRule="auto"/>
+        <w:rPr>
+          <w:rFonts w:ascii="Lucida Console" w:hAnsi="Lucida Console" w:cs="Lucida Console"/>
+          <w:color w:val="00BFBF"/>
+          <w:sz w:val="18"/>
+          <w:szCs w:val="18"/>
+        </w:rPr>
       </w:pPr>
       <w:r>
         <w:rPr>
@@ -1559,7 +2311,27 @@
           <w:sz w:val="18"/>
           <w:szCs w:val="18"/>
         </w:rPr>
-        <w:t>$ git status</w:t>
+        <w:t xml:space="preserve">$ </w:t>
+      </w:r>
+      <w:proofErr w:type="spellStart"/>
+      <w:proofErr w:type="gramStart"/>
+      <w:r>
+        <w:rPr>
+          <w:rFonts w:ascii="Lucida Console" w:hAnsi="Lucida Console" w:cs="Lucida Console"/>
+          <w:sz w:val="18"/>
+          <w:szCs w:val="18"/>
+        </w:rPr>
+        <w:t>git</w:t>
+      </w:r>
+      <w:proofErr w:type="spellEnd"/>
+      <w:proofErr w:type="gramEnd"/>
+      <w:r>
+        <w:rPr>
+          <w:rFonts w:ascii="Lucida Console" w:hAnsi="Lucida Console" w:cs="Lucida Console"/>
+          <w:sz w:val="18"/>
+          <w:szCs w:val="18"/>
+        </w:rPr>
+        <w:t xml:space="preserve"> status</w:t>
       </w:r>
     </w:p>
     <w:p>
@@ -1635,7 +2407,43 @@
           <w:sz w:val="18"/>
           <w:szCs w:val="18"/>
         </w:rPr>
-        <w:t xml:space="preserve">  (use "git add &lt;file&gt;..." to include in what will be committed)</w:t>
+        <w:t xml:space="preserve">  (</w:t>
+      </w:r>
+      <w:proofErr w:type="gramStart"/>
+      <w:r>
+        <w:rPr>
+          <w:rFonts w:ascii="Lucida Console" w:hAnsi="Lucida Console" w:cs="Lucida Console"/>
+          <w:sz w:val="18"/>
+          <w:szCs w:val="18"/>
+        </w:rPr>
+        <w:t>use</w:t>
+      </w:r>
+      <w:proofErr w:type="gramEnd"/>
+      <w:r>
+        <w:rPr>
+          <w:rFonts w:ascii="Lucida Console" w:hAnsi="Lucida Console" w:cs="Lucida Console"/>
+          <w:sz w:val="18"/>
+          <w:szCs w:val="18"/>
+        </w:rPr>
+        <w:t xml:space="preserve"> "</w:t>
+      </w:r>
+      <w:proofErr w:type="spellStart"/>
+      <w:r>
+        <w:rPr>
+          <w:rFonts w:ascii="Lucida Console" w:hAnsi="Lucida Console" w:cs="Lucida Console"/>
+          <w:sz w:val="18"/>
+          <w:szCs w:val="18"/>
+        </w:rPr>
+        <w:t>git</w:t>
+      </w:r>
+      <w:proofErr w:type="spellEnd"/>
+      <w:r>
+        <w:rPr>
+          <w:rFonts w:ascii="Lucida Console" w:hAnsi="Lucida Console" w:cs="Lucida Console"/>
+          <w:sz w:val="18"/>
+          <w:szCs w:val="18"/>
+        </w:rPr>
+        <w:t xml:space="preserve"> add &lt;file&gt;..." to include in what will be committed)</w:t>
       </w:r>
     </w:p>
     <w:p>
@@ -1659,6 +2467,7 @@
         </w:rPr>
         <w:t xml:space="preserve">        </w:t>
       </w:r>
+      <w:proofErr w:type="spellStart"/>
       <w:r>
         <w:rPr>
           <w:rFonts w:ascii="Lucida Console" w:hAnsi="Lucida Console" w:cs="Lucida Console"/>
@@ -1666,21 +2475,31 @@
           <w:sz w:val="18"/>
           <w:szCs w:val="18"/>
         </w:rPr>
-        <w:t>Git commands.docx</w:t>
-      </w:r>
-    </w:p>
-    <w:p>
-      <w:pPr>
-        <w:autoSpaceDE w:val="0"/>
-        <w:autoSpaceDN w:val="0"/>
-        <w:adjustRightInd w:val="0"/>
-        <w:spacing w:after="0" w:line="240" w:lineRule="auto"/>
+        <w:t>Git</w:t>
+      </w:r>
+      <w:proofErr w:type="spellEnd"/>
+      <w:r>
         <w:rPr>
           <w:rFonts w:ascii="Lucida Console" w:hAnsi="Lucida Console" w:cs="Lucida Console"/>
           <w:color w:val="BF0000"/>
           <w:sz w:val="18"/>
           <w:szCs w:val="18"/>
         </w:rPr>
+        <w:t xml:space="preserve"> commands.docx</w:t>
+      </w:r>
+    </w:p>
+    <w:p>
+      <w:pPr>
+        <w:autoSpaceDE w:val="0"/>
+        <w:autoSpaceDN w:val="0"/>
+        <w:adjustRightInd w:val="0"/>
+        <w:spacing w:after="0" w:line="240" w:lineRule="auto"/>
+        <w:rPr>
+          <w:rFonts w:ascii="Lucida Console" w:hAnsi="Lucida Console" w:cs="Lucida Console"/>
+          <w:color w:val="BF0000"/>
+          <w:sz w:val="18"/>
+          <w:szCs w:val="18"/>
+        </w:rPr>
       </w:pPr>
       <w:r>
         <w:rPr>
@@ -1757,13 +2576,41 @@
           <w:szCs w:val="18"/>
         </w:rPr>
       </w:pPr>
-      <w:r>
-        <w:rPr>
-          <w:rFonts w:ascii="Lucida Console" w:hAnsi="Lucida Console" w:cs="Lucida Console"/>
-          <w:sz w:val="18"/>
-          <w:szCs w:val="18"/>
-        </w:rPr>
-        <w:t>nothing added to commit but untracked files present (use "git add" to track)</w:t>
+      <w:proofErr w:type="gramStart"/>
+      <w:r>
+        <w:rPr>
+          <w:rFonts w:ascii="Lucida Console" w:hAnsi="Lucida Console" w:cs="Lucida Console"/>
+          <w:sz w:val="18"/>
+          <w:szCs w:val="18"/>
+        </w:rPr>
+        <w:t>nothing</w:t>
+      </w:r>
+      <w:proofErr w:type="gramEnd"/>
+      <w:r>
+        <w:rPr>
+          <w:rFonts w:ascii="Lucida Console" w:hAnsi="Lucida Console" w:cs="Lucida Console"/>
+          <w:sz w:val="18"/>
+          <w:szCs w:val="18"/>
+        </w:rPr>
+        <w:t xml:space="preserve"> added to commit but untracked files present (use "</w:t>
+      </w:r>
+      <w:proofErr w:type="spellStart"/>
+      <w:r>
+        <w:rPr>
+          <w:rFonts w:ascii="Lucida Console" w:hAnsi="Lucida Console" w:cs="Lucida Console"/>
+          <w:sz w:val="18"/>
+          <w:szCs w:val="18"/>
+        </w:rPr>
+        <w:t>git</w:t>
+      </w:r>
+      <w:proofErr w:type="spellEnd"/>
+      <w:r>
+        <w:rPr>
+          <w:rFonts w:ascii="Lucida Console" w:hAnsi="Lucida Console" w:cs="Lucida Console"/>
+          <w:sz w:val="18"/>
+          <w:szCs w:val="18"/>
+        </w:rPr>
+        <w:t xml:space="preserve"> add" to track)</w:t>
       </w:r>
     </w:p>
     <w:p>
@@ -1931,7 +2778,27 @@
           <w:sz w:val="18"/>
           <w:szCs w:val="18"/>
         </w:rPr>
-        <w:t>$ git add .</w:t>
+        <w:t xml:space="preserve">$ </w:t>
+      </w:r>
+      <w:proofErr w:type="spellStart"/>
+      <w:proofErr w:type="gramStart"/>
+      <w:r>
+        <w:rPr>
+          <w:rFonts w:ascii="Lucida Console" w:hAnsi="Lucida Console" w:cs="Lucida Console"/>
+          <w:sz w:val="18"/>
+          <w:szCs w:val="18"/>
+        </w:rPr>
+        <w:t>git</w:t>
+      </w:r>
+      <w:proofErr w:type="spellEnd"/>
+      <w:proofErr w:type="gramEnd"/>
+      <w:r>
+        <w:rPr>
+          <w:rFonts w:ascii="Lucida Console" w:hAnsi="Lucida Console" w:cs="Lucida Console"/>
+          <w:sz w:val="18"/>
+          <w:szCs w:val="18"/>
+        </w:rPr>
+        <w:t xml:space="preserve"> add .</w:t>
       </w:r>
     </w:p>
     <w:p>
@@ -2015,7 +2882,27 @@
           <w:sz w:val="18"/>
           <w:szCs w:val="18"/>
         </w:rPr>
-        <w:t>$ git status</w:t>
+        <w:t xml:space="preserve">$ </w:t>
+      </w:r>
+      <w:proofErr w:type="spellStart"/>
+      <w:proofErr w:type="gramStart"/>
+      <w:r>
+        <w:rPr>
+          <w:rFonts w:ascii="Lucida Console" w:hAnsi="Lucida Console" w:cs="Lucida Console"/>
+          <w:sz w:val="18"/>
+          <w:szCs w:val="18"/>
+        </w:rPr>
+        <w:t>git</w:t>
+      </w:r>
+      <w:proofErr w:type="spellEnd"/>
+      <w:proofErr w:type="gramEnd"/>
+      <w:r>
+        <w:rPr>
+          <w:rFonts w:ascii="Lucida Console" w:hAnsi="Lucida Console" w:cs="Lucida Console"/>
+          <w:sz w:val="18"/>
+          <w:szCs w:val="18"/>
+        </w:rPr>
+        <w:t xml:space="preserve"> status</w:t>
       </w:r>
     </w:p>
     <w:p>
@@ -2078,7 +2965,61 @@
           <w:sz w:val="18"/>
           <w:szCs w:val="18"/>
         </w:rPr>
-        <w:t xml:space="preserve">  (use "git restore --staged &lt;file&gt;..." to unstage)</w:t>
+        <w:t xml:space="preserve">  (</w:t>
+      </w:r>
+      <w:proofErr w:type="gramStart"/>
+      <w:r>
+        <w:rPr>
+          <w:rFonts w:ascii="Lucida Console" w:hAnsi="Lucida Console" w:cs="Lucida Console"/>
+          <w:sz w:val="18"/>
+          <w:szCs w:val="18"/>
+        </w:rPr>
+        <w:t>use</w:t>
+      </w:r>
+      <w:proofErr w:type="gramEnd"/>
+      <w:r>
+        <w:rPr>
+          <w:rFonts w:ascii="Lucida Console" w:hAnsi="Lucida Console" w:cs="Lucida Console"/>
+          <w:sz w:val="18"/>
+          <w:szCs w:val="18"/>
+        </w:rPr>
+        <w:t xml:space="preserve"> "</w:t>
+      </w:r>
+      <w:proofErr w:type="spellStart"/>
+      <w:r>
+        <w:rPr>
+          <w:rFonts w:ascii="Lucida Console" w:hAnsi="Lucida Console" w:cs="Lucida Console"/>
+          <w:sz w:val="18"/>
+          <w:szCs w:val="18"/>
+        </w:rPr>
+        <w:t>git</w:t>
+      </w:r>
+      <w:proofErr w:type="spellEnd"/>
+      <w:r>
+        <w:rPr>
+          <w:rFonts w:ascii="Lucida Console" w:hAnsi="Lucida Console" w:cs="Lucida Console"/>
+          <w:sz w:val="18"/>
+          <w:szCs w:val="18"/>
+        </w:rPr>
+        <w:t xml:space="preserve"> restore --staged &lt;file&gt;..." to </w:t>
+      </w:r>
+      <w:proofErr w:type="spellStart"/>
+      <w:r>
+        <w:rPr>
+          <w:rFonts w:ascii="Lucida Console" w:hAnsi="Lucida Console" w:cs="Lucida Console"/>
+          <w:sz w:val="18"/>
+          <w:szCs w:val="18"/>
+        </w:rPr>
+        <w:t>unstage</w:t>
+      </w:r>
+      <w:proofErr w:type="spellEnd"/>
+      <w:r>
+        <w:rPr>
+          <w:rFonts w:ascii="Lucida Console" w:hAnsi="Lucida Console" w:cs="Lucida Console"/>
+          <w:sz w:val="18"/>
+          <w:szCs w:val="18"/>
+        </w:rPr>
+        <w:t>)</w:t>
       </w:r>
     </w:p>
     <w:p>
@@ -2102,6 +3043,7 @@
         </w:rPr>
         <w:t xml:space="preserve">        </w:t>
       </w:r>
+      <w:proofErr w:type="gramStart"/>
       <w:r>
         <w:rPr>
           <w:rFonts w:ascii="Lucida Console" w:hAnsi="Lucida Console" w:cs="Lucida Console"/>
@@ -2109,21 +3051,51 @@
           <w:sz w:val="18"/>
           <w:szCs w:val="18"/>
         </w:rPr>
-        <w:t>new file:   Git commands.docx</w:t>
-      </w:r>
-    </w:p>
-    <w:p>
-      <w:pPr>
-        <w:autoSpaceDE w:val="0"/>
-        <w:autoSpaceDN w:val="0"/>
-        <w:adjustRightInd w:val="0"/>
-        <w:spacing w:after="0" w:line="240" w:lineRule="auto"/>
+        <w:t>new</w:t>
+      </w:r>
+      <w:proofErr w:type="gramEnd"/>
+      <w:r>
         <w:rPr>
           <w:rFonts w:ascii="Lucida Console" w:hAnsi="Lucida Console" w:cs="Lucida Console"/>
           <w:color w:val="00BF00"/>
           <w:sz w:val="18"/>
           <w:szCs w:val="18"/>
         </w:rPr>
+        <w:t xml:space="preserve"> file:   </w:t>
+      </w:r>
+      <w:proofErr w:type="spellStart"/>
+      <w:r>
+        <w:rPr>
+          <w:rFonts w:ascii="Lucida Console" w:hAnsi="Lucida Console" w:cs="Lucida Console"/>
+          <w:color w:val="00BF00"/>
+          <w:sz w:val="18"/>
+          <w:szCs w:val="18"/>
+        </w:rPr>
+        <w:t>Git</w:t>
+      </w:r>
+      <w:proofErr w:type="spellEnd"/>
+      <w:r>
+        <w:rPr>
+          <w:rFonts w:ascii="Lucida Console" w:hAnsi="Lucida Console" w:cs="Lucida Console"/>
+          <w:color w:val="00BF00"/>
+          <w:sz w:val="18"/>
+          <w:szCs w:val="18"/>
+        </w:rPr>
+        <w:t xml:space="preserve"> commands.docx</w:t>
+      </w:r>
+    </w:p>
+    <w:p>
+      <w:pPr>
+        <w:autoSpaceDE w:val="0"/>
+        <w:autoSpaceDN w:val="0"/>
+        <w:adjustRightInd w:val="0"/>
+        <w:spacing w:after="0" w:line="240" w:lineRule="auto"/>
+        <w:rPr>
+          <w:rFonts w:ascii="Lucida Console" w:hAnsi="Lucida Console" w:cs="Lucida Console"/>
+          <w:color w:val="00BF00"/>
+          <w:sz w:val="18"/>
+          <w:szCs w:val="18"/>
+        </w:rPr>
       </w:pPr>
       <w:r>
         <w:rPr>
@@ -2133,6 +3105,7 @@
         </w:rPr>
         <w:t xml:space="preserve">        </w:t>
       </w:r>
+      <w:proofErr w:type="gramStart"/>
       <w:r>
         <w:rPr>
           <w:rFonts w:ascii="Lucida Console" w:hAnsi="Lucida Console" w:cs="Lucida Console"/>
@@ -2140,21 +3113,31 @@
           <w:sz w:val="18"/>
           <w:szCs w:val="18"/>
         </w:rPr>
-        <w:t>new file:   ~$t commands.docx</w:t>
-      </w:r>
-    </w:p>
-    <w:p>
-      <w:pPr>
-        <w:autoSpaceDE w:val="0"/>
-        <w:autoSpaceDN w:val="0"/>
-        <w:adjustRightInd w:val="0"/>
-        <w:spacing w:after="0" w:line="240" w:lineRule="auto"/>
+        <w:t>new</w:t>
+      </w:r>
+      <w:proofErr w:type="gramEnd"/>
+      <w:r>
         <w:rPr>
           <w:rFonts w:ascii="Lucida Console" w:hAnsi="Lucida Console" w:cs="Lucida Console"/>
           <w:color w:val="00BF00"/>
           <w:sz w:val="18"/>
           <w:szCs w:val="18"/>
         </w:rPr>
+        <w:t xml:space="preserve"> file:   ~$t commands.docx</w:t>
+      </w:r>
+    </w:p>
+    <w:p>
+      <w:pPr>
+        <w:autoSpaceDE w:val="0"/>
+        <w:autoSpaceDN w:val="0"/>
+        <w:adjustRightInd w:val="0"/>
+        <w:spacing w:after="0" w:line="240" w:lineRule="auto"/>
+        <w:rPr>
+          <w:rFonts w:ascii="Lucida Console" w:hAnsi="Lucida Console" w:cs="Lucida Console"/>
+          <w:color w:val="00BF00"/>
+          <w:sz w:val="18"/>
+          <w:szCs w:val="18"/>
+        </w:rPr>
       </w:pPr>
       <w:r>
         <w:rPr>
@@ -2164,6 +3147,7 @@
         </w:rPr>
         <w:t xml:space="preserve">        </w:t>
       </w:r>
+      <w:proofErr w:type="gramStart"/>
       <w:r>
         <w:rPr>
           <w:rFonts w:ascii="Lucida Console" w:hAnsi="Lucida Console" w:cs="Lucida Console"/>
@@ -2171,22 +3155,18 @@
           <w:sz w:val="18"/>
           <w:szCs w:val="18"/>
         </w:rPr>
-        <w:t>new file:   ~WRL1940.tmp</w:t>
-      </w:r>
-    </w:p>
-    <w:p>
-      <w:pPr>
-        <w:autoSpaceDE w:val="0"/>
-        <w:autoSpaceDN w:val="0"/>
-        <w:adjustRightInd w:val="0"/>
-        <w:spacing w:after="0" w:line="240" w:lineRule="auto"/>
+        <w:t>new</w:t>
+      </w:r>
+      <w:proofErr w:type="gramEnd"/>
+      <w:r>
         <w:rPr>
           <w:rFonts w:ascii="Lucida Console" w:hAnsi="Lucida Console" w:cs="Lucida Console"/>
           <w:color w:val="00BF00"/>
           <w:sz w:val="18"/>
           <w:szCs w:val="18"/>
         </w:rPr>
-      </w:pPr>
+        <w:t xml:space="preserve"> file:   ~WRL1940.tmp</w:t>
+      </w:r>
     </w:p>
     <w:p>
       <w:pPr>
@@ -2210,6 +3190,20 @@
         <w:spacing w:after="0" w:line="240" w:lineRule="auto"/>
         <w:rPr>
           <w:rFonts w:ascii="Lucida Console" w:hAnsi="Lucida Console" w:cs="Lucida Console"/>
+          <w:color w:val="00BF00"/>
+          <w:sz w:val="18"/>
+          <w:szCs w:val="18"/>
+        </w:rPr>
+      </w:pPr>
+    </w:p>
+    <w:p>
+      <w:pPr>
+        <w:autoSpaceDE w:val="0"/>
+        <w:autoSpaceDN w:val="0"/>
+        <w:adjustRightInd w:val="0"/>
+        <w:spacing w:after="0" w:line="240" w:lineRule="auto"/>
+        <w:rPr>
+          <w:rFonts w:ascii="Lucida Console" w:hAnsi="Lucida Console" w:cs="Lucida Console"/>
           <w:color w:val="00BFBF"/>
           <w:sz w:val="18"/>
           <w:szCs w:val="18"/>
@@ -2270,7 +3264,27 @@
           <w:sz w:val="18"/>
           <w:szCs w:val="18"/>
         </w:rPr>
-        <w:t>$ git log</w:t>
+        <w:t xml:space="preserve">$ </w:t>
+      </w:r>
+      <w:proofErr w:type="spellStart"/>
+      <w:proofErr w:type="gramStart"/>
+      <w:r>
+        <w:rPr>
+          <w:rFonts w:ascii="Lucida Console" w:hAnsi="Lucida Console" w:cs="Lucida Console"/>
+          <w:sz w:val="18"/>
+          <w:szCs w:val="18"/>
+        </w:rPr>
+        <w:t>git</w:t>
+      </w:r>
+      <w:proofErr w:type="spellEnd"/>
+      <w:proofErr w:type="gramEnd"/>
+      <w:r>
+        <w:rPr>
+          <w:rFonts w:ascii="Lucida Console" w:hAnsi="Lucida Console" w:cs="Lucida Console"/>
+          <w:sz w:val="18"/>
+          <w:szCs w:val="18"/>
+        </w:rPr>
+        <w:t xml:space="preserve"> log</w:t>
       </w:r>
     </w:p>
     <w:p>
@@ -2286,6 +3300,7 @@
           <w:szCs w:val="18"/>
         </w:rPr>
       </w:pPr>
+      <w:proofErr w:type="gramStart"/>
       <w:r>
         <w:rPr>
           <w:rFonts w:ascii="Lucida Console" w:hAnsi="Lucida Console" w:cs="Lucida Console"/>
@@ -2293,7 +3308,17 @@
           <w:sz w:val="18"/>
           <w:szCs w:val="18"/>
         </w:rPr>
-        <w:t>commit aca430c8bacab8d0769b48ba2a55918b6ffc494f (</w:t>
+        <w:t>commit</w:t>
+      </w:r>
+      <w:proofErr w:type="gramEnd"/>
+      <w:r>
+        <w:rPr>
+          <w:rFonts w:ascii="Lucida Console" w:hAnsi="Lucida Console" w:cs="Lucida Console"/>
+          <w:color w:val="BFBF00"/>
+          <w:sz w:val="18"/>
+          <w:szCs w:val="18"/>
+        </w:rPr>
+        <w:t xml:space="preserve"> aca430c8bacab8d0769b48ba2a55918b6ffc494f (</w:t>
       </w:r>
       <w:r>
         <w:rPr>
@@ -2341,7 +3366,25 @@
           <w:sz w:val="18"/>
           <w:szCs w:val="18"/>
         </w:rPr>
-        <w:t>Author: misganawyibeltal &lt;myibeltal2021@gmail.com&gt;</w:t>
+        <w:t xml:space="preserve">Author: </w:t>
+      </w:r>
+      <w:proofErr w:type="spellStart"/>
+      <w:r>
+        <w:rPr>
+          <w:rFonts w:ascii="Lucida Console" w:hAnsi="Lucida Console" w:cs="Lucida Console"/>
+          <w:sz w:val="18"/>
+          <w:szCs w:val="18"/>
+        </w:rPr>
+        <w:t>misganawyibeltal</w:t>
+      </w:r>
+      <w:proofErr w:type="spellEnd"/>
+      <w:r>
+        <w:rPr>
+          <w:rFonts w:ascii="Lucida Console" w:hAnsi="Lucida Console" w:cs="Lucida Console"/>
+          <w:sz w:val="18"/>
+          <w:szCs w:val="18"/>
+        </w:rPr>
+        <w:t xml:space="preserve"> &lt;myibeltal2021@gmail.com&gt;</w:t>
       </w:r>
     </w:p>
     <w:p>
@@ -2425,6 +3468,7 @@
           <w:szCs w:val="18"/>
         </w:rPr>
       </w:pPr>
+      <w:proofErr w:type="gramStart"/>
       <w:r>
         <w:rPr>
           <w:rFonts w:ascii="Lucida Console" w:hAnsi="Lucida Console" w:cs="Lucida Console"/>
@@ -2432,28 +3476,56 @@
           <w:sz w:val="18"/>
           <w:szCs w:val="18"/>
         </w:rPr>
-        <w:t>commit da8067039a20f52cbe83c1902942092b69b12387</w:t>
-      </w:r>
-    </w:p>
-    <w:p>
-      <w:pPr>
-        <w:autoSpaceDE w:val="0"/>
-        <w:autoSpaceDN w:val="0"/>
-        <w:adjustRightInd w:val="0"/>
-        <w:spacing w:after="0" w:line="240" w:lineRule="auto"/>
-        <w:rPr>
-          <w:rFonts w:ascii="Lucida Console" w:hAnsi="Lucida Console" w:cs="Lucida Console"/>
-          <w:sz w:val="18"/>
-          <w:szCs w:val="18"/>
-        </w:rPr>
-      </w:pPr>
-      <w:r>
-        <w:rPr>
-          <w:rFonts w:ascii="Lucida Console" w:hAnsi="Lucida Console" w:cs="Lucida Console"/>
-          <w:sz w:val="18"/>
-          <w:szCs w:val="18"/>
-        </w:rPr>
-        <w:t>Author: misganawyibeltal &lt;myibeltal2021@gmail.com&gt;</w:t>
+        <w:t>commit</w:t>
+      </w:r>
+      <w:proofErr w:type="gramEnd"/>
+      <w:r>
+        <w:rPr>
+          <w:rFonts w:ascii="Lucida Console" w:hAnsi="Lucida Console" w:cs="Lucida Console"/>
+          <w:color w:val="BFBF00"/>
+          <w:sz w:val="18"/>
+          <w:szCs w:val="18"/>
+        </w:rPr>
+        <w:t xml:space="preserve"> da8067039a20f52cbe83c1902942092b69b12387</w:t>
+      </w:r>
+    </w:p>
+    <w:p>
+      <w:pPr>
+        <w:autoSpaceDE w:val="0"/>
+        <w:autoSpaceDN w:val="0"/>
+        <w:adjustRightInd w:val="0"/>
+        <w:spacing w:after="0" w:line="240" w:lineRule="auto"/>
+        <w:rPr>
+          <w:rFonts w:ascii="Lucida Console" w:hAnsi="Lucida Console" w:cs="Lucida Console"/>
+          <w:sz w:val="18"/>
+          <w:szCs w:val="18"/>
+        </w:rPr>
+      </w:pPr>
+      <w:r>
+        <w:rPr>
+          <w:rFonts w:ascii="Lucida Console" w:hAnsi="Lucida Console" w:cs="Lucida Console"/>
+          <w:sz w:val="18"/>
+          <w:szCs w:val="18"/>
+        </w:rPr>
+        <w:t xml:space="preserve">Author: </w:t>
+      </w:r>
+      <w:proofErr w:type="spellStart"/>
+      <w:r>
+        <w:rPr>
+          <w:rFonts w:ascii="Lucida Console" w:hAnsi="Lucida Console" w:cs="Lucida Console"/>
+          <w:sz w:val="18"/>
+          <w:szCs w:val="18"/>
+        </w:rPr>
+        <w:t>misganawyibeltal</w:t>
+      </w:r>
+      <w:proofErr w:type="spellEnd"/>
+      <w:r>
+        <w:rPr>
+          <w:rFonts w:ascii="Lucida Console" w:hAnsi="Lucida Console" w:cs="Lucida Console"/>
+          <w:sz w:val="18"/>
+          <w:szCs w:val="18"/>
+        </w:rPr>
+        <w:t xml:space="preserve"> &lt;myibeltal2021@gmail.com&gt;</w:t>
       </w:r>
     </w:p>
     <w:p>
@@ -2508,8 +3580,38 @@
           <w:sz w:val="18"/>
           <w:szCs w:val="18"/>
         </w:rPr>
-        <w:t xml:space="preserve">    fivth commit monday</w:t>
-      </w:r>
+        <w:t xml:space="preserve">    </w:t>
+      </w:r>
+      <w:proofErr w:type="spellStart"/>
+      <w:proofErr w:type="gramStart"/>
+      <w:r>
+        <w:rPr>
+          <w:rFonts w:ascii="Lucida Console" w:hAnsi="Lucida Console" w:cs="Lucida Console"/>
+          <w:sz w:val="18"/>
+          <w:szCs w:val="18"/>
+        </w:rPr>
+        <w:t>fivth</w:t>
+      </w:r>
+      <w:proofErr w:type="spellEnd"/>
+      <w:proofErr w:type="gramEnd"/>
+      <w:r>
+        <w:rPr>
+          <w:rFonts w:ascii="Lucida Console" w:hAnsi="Lucida Console" w:cs="Lucida Console"/>
+          <w:sz w:val="18"/>
+          <w:szCs w:val="18"/>
+        </w:rPr>
+        <w:t xml:space="preserve"> commit </w:t>
+      </w:r>
+      <w:proofErr w:type="spellStart"/>
+      <w:r>
+        <w:rPr>
+          <w:rFonts w:ascii="Lucida Console" w:hAnsi="Lucida Console" w:cs="Lucida Console"/>
+          <w:sz w:val="18"/>
+          <w:szCs w:val="18"/>
+        </w:rPr>
+        <w:t>monday</w:t>
+      </w:r>
+      <w:proofErr w:type="spellEnd"/>
     </w:p>
     <w:p>
       <w:pPr>
@@ -2537,6 +3639,7 @@
           <w:szCs w:val="18"/>
         </w:rPr>
       </w:pPr>
+      <w:proofErr w:type="gramStart"/>
       <w:r>
         <w:rPr>
           <w:rFonts w:ascii="Lucida Console" w:hAnsi="Lucida Console" w:cs="Lucida Console"/>
@@ -2544,28 +3647,56 @@
           <w:sz w:val="18"/>
           <w:szCs w:val="18"/>
         </w:rPr>
-        <w:t>commit 2f2b7593ede19fec99acd4faba679746888fb403</w:t>
-      </w:r>
-    </w:p>
-    <w:p>
-      <w:pPr>
-        <w:autoSpaceDE w:val="0"/>
-        <w:autoSpaceDN w:val="0"/>
-        <w:adjustRightInd w:val="0"/>
-        <w:spacing w:after="0" w:line="240" w:lineRule="auto"/>
-        <w:rPr>
-          <w:rFonts w:ascii="Lucida Console" w:hAnsi="Lucida Console" w:cs="Lucida Console"/>
-          <w:sz w:val="18"/>
-          <w:szCs w:val="18"/>
-        </w:rPr>
-      </w:pPr>
-      <w:r>
-        <w:rPr>
-          <w:rFonts w:ascii="Lucida Console" w:hAnsi="Lucida Console" w:cs="Lucida Console"/>
-          <w:sz w:val="18"/>
-          <w:szCs w:val="18"/>
-        </w:rPr>
-        <w:t>Author: misganawyibeltal &lt;myibeltal2021@gmail.com&gt;</w:t>
+        <w:t>commit</w:t>
+      </w:r>
+      <w:proofErr w:type="gramEnd"/>
+      <w:r>
+        <w:rPr>
+          <w:rFonts w:ascii="Lucida Console" w:hAnsi="Lucida Console" w:cs="Lucida Console"/>
+          <w:color w:val="BFBF00"/>
+          <w:sz w:val="18"/>
+          <w:szCs w:val="18"/>
+        </w:rPr>
+        <w:t xml:space="preserve"> 2f2b7593ede19fec99acd4faba679746888fb403</w:t>
+      </w:r>
+    </w:p>
+    <w:p>
+      <w:pPr>
+        <w:autoSpaceDE w:val="0"/>
+        <w:autoSpaceDN w:val="0"/>
+        <w:adjustRightInd w:val="0"/>
+        <w:spacing w:after="0" w:line="240" w:lineRule="auto"/>
+        <w:rPr>
+          <w:rFonts w:ascii="Lucida Console" w:hAnsi="Lucida Console" w:cs="Lucida Console"/>
+          <w:sz w:val="18"/>
+          <w:szCs w:val="18"/>
+        </w:rPr>
+      </w:pPr>
+      <w:r>
+        <w:rPr>
+          <w:rFonts w:ascii="Lucida Console" w:hAnsi="Lucida Console" w:cs="Lucida Console"/>
+          <w:sz w:val="18"/>
+          <w:szCs w:val="18"/>
+        </w:rPr>
+        <w:t xml:space="preserve">Author: </w:t>
+      </w:r>
+      <w:proofErr w:type="spellStart"/>
+      <w:r>
+        <w:rPr>
+          <w:rFonts w:ascii="Lucida Console" w:hAnsi="Lucida Console" w:cs="Lucida Console"/>
+          <w:sz w:val="18"/>
+          <w:szCs w:val="18"/>
+        </w:rPr>
+        <w:t>misganawyibeltal</w:t>
+      </w:r>
+      <w:proofErr w:type="spellEnd"/>
+      <w:r>
+        <w:rPr>
+          <w:rFonts w:ascii="Lucida Console" w:hAnsi="Lucida Console" w:cs="Lucida Console"/>
+          <w:sz w:val="18"/>
+          <w:szCs w:val="18"/>
+        </w:rPr>
+        <w:t xml:space="preserve"> &lt;myibeltal2021@gmail.com&gt;</w:t>
       </w:r>
     </w:p>
     <w:p>
@@ -2620,7 +3751,25 @@
           <w:sz w:val="18"/>
           <w:szCs w:val="18"/>
         </w:rPr>
-        <w:t xml:space="preserve">    forth commit Monday</w:t>
+        <w:t xml:space="preserve">    </w:t>
+      </w:r>
+      <w:proofErr w:type="gramStart"/>
+      <w:r>
+        <w:rPr>
+          <w:rFonts w:ascii="Lucida Console" w:hAnsi="Lucida Console" w:cs="Lucida Console"/>
+          <w:sz w:val="18"/>
+          <w:szCs w:val="18"/>
+        </w:rPr>
+        <w:t>forth</w:t>
+      </w:r>
+      <w:proofErr w:type="gramEnd"/>
+      <w:r>
+        <w:rPr>
+          <w:rFonts w:ascii="Lucida Console" w:hAnsi="Lucida Console" w:cs="Lucida Console"/>
+          <w:sz w:val="18"/>
+          <w:szCs w:val="18"/>
+        </w:rPr>
+        <w:t xml:space="preserve"> commit Monday</w:t>
       </w:r>
     </w:p>
     <w:p>
@@ -2649,6 +3798,7 @@
           <w:szCs w:val="18"/>
         </w:rPr>
       </w:pPr>
+      <w:proofErr w:type="gramStart"/>
       <w:r>
         <w:rPr>
           <w:rFonts w:ascii="Lucida Console" w:hAnsi="Lucida Console" w:cs="Lucida Console"/>
@@ -2656,28 +3806,56 @@
           <w:sz w:val="18"/>
           <w:szCs w:val="18"/>
         </w:rPr>
-        <w:t>commit 8f88768a30a33599468e8b22355ab7d99f77fc4b</w:t>
-      </w:r>
-    </w:p>
-    <w:p>
-      <w:pPr>
-        <w:autoSpaceDE w:val="0"/>
-        <w:autoSpaceDN w:val="0"/>
-        <w:adjustRightInd w:val="0"/>
-        <w:spacing w:after="0" w:line="240" w:lineRule="auto"/>
-        <w:rPr>
-          <w:rFonts w:ascii="Lucida Console" w:hAnsi="Lucida Console" w:cs="Lucida Console"/>
-          <w:sz w:val="18"/>
-          <w:szCs w:val="18"/>
-        </w:rPr>
-      </w:pPr>
-      <w:r>
-        <w:rPr>
-          <w:rFonts w:ascii="Lucida Console" w:hAnsi="Lucida Console" w:cs="Lucida Console"/>
-          <w:sz w:val="18"/>
-          <w:szCs w:val="18"/>
-        </w:rPr>
-        <w:t>Author: misganawyibeltal &lt;myibeltal2021@gmail.com&gt;</w:t>
+        <w:t>commit</w:t>
+      </w:r>
+      <w:proofErr w:type="gramEnd"/>
+      <w:r>
+        <w:rPr>
+          <w:rFonts w:ascii="Lucida Console" w:hAnsi="Lucida Console" w:cs="Lucida Console"/>
+          <w:color w:val="BFBF00"/>
+          <w:sz w:val="18"/>
+          <w:szCs w:val="18"/>
+        </w:rPr>
+        <w:t xml:space="preserve"> 8f88768a30a33599468e8b22355ab7d99f77fc4b</w:t>
+      </w:r>
+    </w:p>
+    <w:p>
+      <w:pPr>
+        <w:autoSpaceDE w:val="0"/>
+        <w:autoSpaceDN w:val="0"/>
+        <w:adjustRightInd w:val="0"/>
+        <w:spacing w:after="0" w:line="240" w:lineRule="auto"/>
+        <w:rPr>
+          <w:rFonts w:ascii="Lucida Console" w:hAnsi="Lucida Console" w:cs="Lucida Console"/>
+          <w:sz w:val="18"/>
+          <w:szCs w:val="18"/>
+        </w:rPr>
+      </w:pPr>
+      <w:r>
+        <w:rPr>
+          <w:rFonts w:ascii="Lucida Console" w:hAnsi="Lucida Console" w:cs="Lucida Console"/>
+          <w:sz w:val="18"/>
+          <w:szCs w:val="18"/>
+        </w:rPr>
+        <w:t xml:space="preserve">Author: </w:t>
+      </w:r>
+      <w:proofErr w:type="spellStart"/>
+      <w:r>
+        <w:rPr>
+          <w:rFonts w:ascii="Lucida Console" w:hAnsi="Lucida Console" w:cs="Lucida Console"/>
+          <w:sz w:val="18"/>
+          <w:szCs w:val="18"/>
+        </w:rPr>
+        <w:t>misganawyibeltal</w:t>
+      </w:r>
+      <w:proofErr w:type="spellEnd"/>
+      <w:r>
+        <w:rPr>
+          <w:rFonts w:ascii="Lucida Console" w:hAnsi="Lucida Console" w:cs="Lucida Console"/>
+          <w:sz w:val="18"/>
+          <w:szCs w:val="18"/>
+        </w:rPr>
+        <w:t xml:space="preserve"> &lt;myibeltal2021@gmail.com&gt;</w:t>
       </w:r>
     </w:p>
     <w:p>
@@ -2732,7 +3910,25 @@
           <w:sz w:val="18"/>
           <w:szCs w:val="18"/>
         </w:rPr>
-        <w:t xml:space="preserve">    third commit</w:t>
+        <w:t xml:space="preserve">    </w:t>
+      </w:r>
+      <w:proofErr w:type="gramStart"/>
+      <w:r>
+        <w:rPr>
+          <w:rFonts w:ascii="Lucida Console" w:hAnsi="Lucida Console" w:cs="Lucida Console"/>
+          <w:sz w:val="18"/>
+          <w:szCs w:val="18"/>
+        </w:rPr>
+        <w:t>third</w:t>
+      </w:r>
+      <w:proofErr w:type="gramEnd"/>
+      <w:r>
+        <w:rPr>
+          <w:rFonts w:ascii="Lucida Console" w:hAnsi="Lucida Console" w:cs="Lucida Console"/>
+          <w:sz w:val="18"/>
+          <w:szCs w:val="18"/>
+        </w:rPr>
+        <w:t xml:space="preserve"> commit</w:t>
       </w:r>
     </w:p>
     <w:p>
@@ -2761,6 +3957,7 @@
           <w:szCs w:val="18"/>
         </w:rPr>
       </w:pPr>
+      <w:proofErr w:type="gramStart"/>
       <w:r>
         <w:rPr>
           <w:rFonts w:ascii="Lucida Console" w:hAnsi="Lucida Console" w:cs="Lucida Console"/>
@@ -2768,28 +3965,56 @@
           <w:sz w:val="18"/>
           <w:szCs w:val="18"/>
         </w:rPr>
-        <w:t>commit 01ba0d09e357c0e406cad7f88b3a2a507c87691f</w:t>
-      </w:r>
-    </w:p>
-    <w:p>
-      <w:pPr>
-        <w:autoSpaceDE w:val="0"/>
-        <w:autoSpaceDN w:val="0"/>
-        <w:adjustRightInd w:val="0"/>
-        <w:spacing w:after="0" w:line="240" w:lineRule="auto"/>
-        <w:rPr>
-          <w:rFonts w:ascii="Lucida Console" w:hAnsi="Lucida Console" w:cs="Lucida Console"/>
-          <w:sz w:val="18"/>
-          <w:szCs w:val="18"/>
-        </w:rPr>
-      </w:pPr>
-      <w:r>
-        <w:rPr>
-          <w:rFonts w:ascii="Lucida Console" w:hAnsi="Lucida Console" w:cs="Lucida Console"/>
-          <w:sz w:val="18"/>
-          <w:szCs w:val="18"/>
-        </w:rPr>
-        <w:t>Author: misganawyibeltal &lt;myibeltal2021@gmail.com&gt;</w:t>
+        <w:t>commit</w:t>
+      </w:r>
+      <w:proofErr w:type="gramEnd"/>
+      <w:r>
+        <w:rPr>
+          <w:rFonts w:ascii="Lucida Console" w:hAnsi="Lucida Console" w:cs="Lucida Console"/>
+          <w:color w:val="BFBF00"/>
+          <w:sz w:val="18"/>
+          <w:szCs w:val="18"/>
+        </w:rPr>
+        <w:t xml:space="preserve"> 01ba0d09e357c0e406cad7f88b3a2a507c87691f</w:t>
+      </w:r>
+    </w:p>
+    <w:p>
+      <w:pPr>
+        <w:autoSpaceDE w:val="0"/>
+        <w:autoSpaceDN w:val="0"/>
+        <w:adjustRightInd w:val="0"/>
+        <w:spacing w:after="0" w:line="240" w:lineRule="auto"/>
+        <w:rPr>
+          <w:rFonts w:ascii="Lucida Console" w:hAnsi="Lucida Console" w:cs="Lucida Console"/>
+          <w:sz w:val="18"/>
+          <w:szCs w:val="18"/>
+        </w:rPr>
+      </w:pPr>
+      <w:r>
+        <w:rPr>
+          <w:rFonts w:ascii="Lucida Console" w:hAnsi="Lucida Console" w:cs="Lucida Console"/>
+          <w:sz w:val="18"/>
+          <w:szCs w:val="18"/>
+        </w:rPr>
+        <w:t xml:space="preserve">Author: </w:t>
+      </w:r>
+      <w:proofErr w:type="spellStart"/>
+      <w:r>
+        <w:rPr>
+          <w:rFonts w:ascii="Lucida Console" w:hAnsi="Lucida Console" w:cs="Lucida Console"/>
+          <w:sz w:val="18"/>
+          <w:szCs w:val="18"/>
+        </w:rPr>
+        <w:t>misganawyibeltal</w:t>
+      </w:r>
+      <w:proofErr w:type="spellEnd"/>
+      <w:r>
+        <w:rPr>
+          <w:rFonts w:ascii="Lucida Console" w:hAnsi="Lucida Console" w:cs="Lucida Console"/>
+          <w:sz w:val="18"/>
+          <w:szCs w:val="18"/>
+        </w:rPr>
+        <w:t xml:space="preserve"> &lt;myibeltal2021@gmail.com&gt;</w:t>
       </w:r>
     </w:p>
     <w:p>
@@ -2844,7 +4069,25 @@
           <w:sz w:val="18"/>
           <w:szCs w:val="18"/>
         </w:rPr>
-        <w:t xml:space="preserve">    second commit</w:t>
+        <w:t xml:space="preserve">    </w:t>
+      </w:r>
+      <w:proofErr w:type="gramStart"/>
+      <w:r>
+        <w:rPr>
+          <w:rFonts w:ascii="Lucida Console" w:hAnsi="Lucida Console" w:cs="Lucida Console"/>
+          <w:sz w:val="18"/>
+          <w:szCs w:val="18"/>
+        </w:rPr>
+        <w:t>second</w:t>
+      </w:r>
+      <w:proofErr w:type="gramEnd"/>
+      <w:r>
+        <w:rPr>
+          <w:rFonts w:ascii="Lucida Console" w:hAnsi="Lucida Console" w:cs="Lucida Console"/>
+          <w:sz w:val="18"/>
+          <w:szCs w:val="18"/>
+        </w:rPr>
+        <w:t xml:space="preserve"> commit</w:t>
       </w:r>
     </w:p>
     <w:p>
@@ -2873,6 +4116,7 @@
           <w:szCs w:val="18"/>
         </w:rPr>
       </w:pPr>
+      <w:proofErr w:type="gramStart"/>
       <w:r>
         <w:rPr>
           <w:rFonts w:ascii="Lucida Console" w:hAnsi="Lucida Console" w:cs="Lucida Console"/>
@@ -2880,28 +4124,56 @@
           <w:sz w:val="18"/>
           <w:szCs w:val="18"/>
         </w:rPr>
-        <w:t>commit 3d947fc5e3c4a3b8441ccf6c2d2b5b3ee7effced</w:t>
-      </w:r>
-    </w:p>
-    <w:p>
-      <w:pPr>
-        <w:autoSpaceDE w:val="0"/>
-        <w:autoSpaceDN w:val="0"/>
-        <w:adjustRightInd w:val="0"/>
-        <w:spacing w:after="0" w:line="240" w:lineRule="auto"/>
-        <w:rPr>
-          <w:rFonts w:ascii="Lucida Console" w:hAnsi="Lucida Console" w:cs="Lucida Console"/>
-          <w:sz w:val="18"/>
-          <w:szCs w:val="18"/>
-        </w:rPr>
-      </w:pPr>
-      <w:r>
-        <w:rPr>
-          <w:rFonts w:ascii="Lucida Console" w:hAnsi="Lucida Console" w:cs="Lucida Console"/>
-          <w:sz w:val="18"/>
-          <w:szCs w:val="18"/>
-        </w:rPr>
-        <w:t>Author: misganawyibeltal &lt;myibeltal2021@gmail.com&gt;</w:t>
+        <w:t>commit</w:t>
+      </w:r>
+      <w:proofErr w:type="gramEnd"/>
+      <w:r>
+        <w:rPr>
+          <w:rFonts w:ascii="Lucida Console" w:hAnsi="Lucida Console" w:cs="Lucida Console"/>
+          <w:color w:val="BFBF00"/>
+          <w:sz w:val="18"/>
+          <w:szCs w:val="18"/>
+        </w:rPr>
+        <w:t xml:space="preserve"> 3d947fc5e3c4a3b8441ccf6c2d2b5b3ee7effced</w:t>
+      </w:r>
+    </w:p>
+    <w:p>
+      <w:pPr>
+        <w:autoSpaceDE w:val="0"/>
+        <w:autoSpaceDN w:val="0"/>
+        <w:adjustRightInd w:val="0"/>
+        <w:spacing w:after="0" w:line="240" w:lineRule="auto"/>
+        <w:rPr>
+          <w:rFonts w:ascii="Lucida Console" w:hAnsi="Lucida Console" w:cs="Lucida Console"/>
+          <w:sz w:val="18"/>
+          <w:szCs w:val="18"/>
+        </w:rPr>
+      </w:pPr>
+      <w:r>
+        <w:rPr>
+          <w:rFonts w:ascii="Lucida Console" w:hAnsi="Lucida Console" w:cs="Lucida Console"/>
+          <w:sz w:val="18"/>
+          <w:szCs w:val="18"/>
+        </w:rPr>
+        <w:t xml:space="preserve">Author: </w:t>
+      </w:r>
+      <w:proofErr w:type="spellStart"/>
+      <w:r>
+        <w:rPr>
+          <w:rFonts w:ascii="Lucida Console" w:hAnsi="Lucida Console" w:cs="Lucida Console"/>
+          <w:sz w:val="18"/>
+          <w:szCs w:val="18"/>
+        </w:rPr>
+        <w:t>misganawyibeltal</w:t>
+      </w:r>
+      <w:proofErr w:type="spellEnd"/>
+      <w:r>
+        <w:rPr>
+          <w:rFonts w:ascii="Lucida Console" w:hAnsi="Lucida Console" w:cs="Lucida Console"/>
+          <w:sz w:val="18"/>
+          <w:szCs w:val="18"/>
+        </w:rPr>
+        <w:t xml:space="preserve"> &lt;myibeltal2021@gmail.com&gt;</w:t>
       </w:r>
     </w:p>
     <w:p>
@@ -2956,7 +4228,25 @@
           <w:sz w:val="18"/>
           <w:szCs w:val="18"/>
         </w:rPr>
-        <w:t xml:space="preserve">    first commit</w:t>
+        <w:t xml:space="preserve">    </w:t>
+      </w:r>
+      <w:proofErr w:type="gramStart"/>
+      <w:r>
+        <w:rPr>
+          <w:rFonts w:ascii="Lucida Console" w:hAnsi="Lucida Console" w:cs="Lucida Console"/>
+          <w:sz w:val="18"/>
+          <w:szCs w:val="18"/>
+        </w:rPr>
+        <w:t>first</w:t>
+      </w:r>
+      <w:proofErr w:type="gramEnd"/>
+      <w:r>
+        <w:rPr>
+          <w:rFonts w:ascii="Lucida Console" w:hAnsi="Lucida Console" w:cs="Lucida Console"/>
+          <w:sz w:val="18"/>
+          <w:szCs w:val="18"/>
+        </w:rPr>
+        <w:t xml:space="preserve"> commit</w:t>
       </w:r>
     </w:p>
     <w:p>
@@ -3034,8 +4324,265 @@
           <w:szCs w:val="18"/>
         </w:rPr>
       </w:pPr>
+      <w:r>
+        <w:rPr>
+          <w:rFonts w:ascii="Lucida Console" w:hAnsi="Lucida Console" w:cs="Lucida Console"/>
+          <w:sz w:val="18"/>
+          <w:szCs w:val="18"/>
+        </w:rPr>
+        <w:t>7 to add new branch</w:t>
+      </w:r>
+    </w:p>
+    <w:p>
+      <w:pPr>
+        <w:autoSpaceDE w:val="0"/>
+        <w:autoSpaceDN w:val="0"/>
+        <w:adjustRightInd w:val="0"/>
+        <w:spacing w:after="0" w:line="240" w:lineRule="auto"/>
+        <w:rPr>
+          <w:rFonts w:ascii="Lucida Console" w:hAnsi="Lucida Console" w:cs="Lucida Console"/>
+          <w:sz w:val="18"/>
+          <w:szCs w:val="18"/>
+        </w:rPr>
+      </w:pPr>
+      <w:r>
+        <w:rPr>
+          <w:rFonts w:ascii="Lucida Console" w:hAnsi="Lucida Console" w:cs="Lucida Console"/>
+          <w:sz w:val="18"/>
+          <w:szCs w:val="18"/>
+        </w:rPr>
+        <w:t xml:space="preserve">$ </w:t>
+      </w:r>
+      <w:proofErr w:type="spellStart"/>
+      <w:proofErr w:type="gramStart"/>
+      <w:r>
+        <w:rPr>
+          <w:rFonts w:ascii="Lucida Console" w:hAnsi="Lucida Console" w:cs="Lucida Console"/>
+          <w:sz w:val="18"/>
+          <w:szCs w:val="18"/>
+        </w:rPr>
+        <w:t>git</w:t>
+      </w:r>
+      <w:proofErr w:type="spellEnd"/>
+      <w:proofErr w:type="gramEnd"/>
+      <w:r>
+        <w:rPr>
+          <w:rFonts w:ascii="Lucida Console" w:hAnsi="Lucida Console" w:cs="Lucida Console"/>
+          <w:sz w:val="18"/>
+          <w:szCs w:val="18"/>
+        </w:rPr>
+        <w:t xml:space="preserve"> branch </w:t>
+      </w:r>
+      <w:proofErr w:type="spellStart"/>
+      <w:r>
+        <w:rPr>
+          <w:rFonts w:ascii="Lucida Console" w:hAnsi="Lucida Console" w:cs="Lucida Console"/>
+          <w:sz w:val="18"/>
+          <w:szCs w:val="18"/>
+        </w:rPr>
+        <w:t>add_products</w:t>
+      </w:r>
+      <w:proofErr w:type="spellEnd"/>
+      <w:r>
+        <w:rPr>
+          <w:rFonts w:ascii="Lucida Console" w:hAnsi="Lucida Console" w:cs="Lucida Console"/>
+          <w:sz w:val="18"/>
+          <w:szCs w:val="18"/>
+        </w:rPr>
+        <w:t>(Name of branch we want to add)</w:t>
+      </w:r>
+    </w:p>
+    <w:p>
+      <w:pPr>
+        <w:autoSpaceDE w:val="0"/>
+        <w:autoSpaceDN w:val="0"/>
+        <w:adjustRightInd w:val="0"/>
+        <w:spacing w:after="0" w:line="240" w:lineRule="auto"/>
+        <w:rPr>
+          <w:rFonts w:ascii="Lucida Console" w:hAnsi="Lucida Console" w:cs="Lucida Console"/>
+          <w:sz w:val="18"/>
+          <w:szCs w:val="18"/>
+        </w:rPr>
+      </w:pPr>
+      <w:r>
+        <w:rPr>
+          <w:rFonts w:ascii="Lucida Console" w:hAnsi="Lucida Console" w:cs="Lucida Console"/>
+          <w:sz w:val="18"/>
+          <w:szCs w:val="18"/>
+        </w:rPr>
+        <w:t>8 to view the branch</w:t>
+      </w:r>
+    </w:p>
+    <w:p>
+      <w:pPr>
+        <w:autoSpaceDE w:val="0"/>
+        <w:autoSpaceDN w:val="0"/>
+        <w:adjustRightInd w:val="0"/>
+        <w:spacing w:after="0" w:line="240" w:lineRule="auto"/>
+        <w:rPr>
+          <w:rFonts w:ascii="Lucida Console" w:hAnsi="Lucida Console" w:cs="Lucida Console"/>
+          <w:sz w:val="18"/>
+          <w:szCs w:val="18"/>
+        </w:rPr>
+      </w:pPr>
+      <w:r>
+        <w:rPr>
+          <w:rFonts w:ascii="Lucida Console" w:hAnsi="Lucida Console" w:cs="Lucida Console"/>
+          <w:sz w:val="18"/>
+          <w:szCs w:val="18"/>
+        </w:rPr>
+        <w:t xml:space="preserve">   </w:t>
+      </w:r>
+      <w:proofErr w:type="spellStart"/>
+      <w:r>
+        <w:rPr>
+          <w:rFonts w:ascii="Lucida Console" w:hAnsi="Lucida Console" w:cs="Lucida Console"/>
+          <w:sz w:val="18"/>
+          <w:szCs w:val="18"/>
+        </w:rPr>
+        <w:t>Git</w:t>
+      </w:r>
+      <w:proofErr w:type="spellEnd"/>
+      <w:r>
+        <w:rPr>
+          <w:rFonts w:ascii="Lucida Console" w:hAnsi="Lucida Console" w:cs="Lucida Console"/>
+          <w:sz w:val="18"/>
+          <w:szCs w:val="18"/>
+        </w:rPr>
+        <w:t xml:space="preserve"> branch</w:t>
+      </w:r>
+    </w:p>
+    <w:p>
+      <w:pPr>
+        <w:autoSpaceDE w:val="0"/>
+        <w:autoSpaceDN w:val="0"/>
+        <w:adjustRightInd w:val="0"/>
+        <w:spacing w:after="0" w:line="240" w:lineRule="auto"/>
+        <w:rPr>
+          <w:rFonts w:ascii="Lucida Console" w:hAnsi="Lucida Console" w:cs="Lucida Console"/>
+          <w:sz w:val="18"/>
+          <w:szCs w:val="18"/>
+        </w:rPr>
+      </w:pPr>
+      <w:r>
+        <w:rPr>
+          <w:rFonts w:ascii="Lucida Console" w:hAnsi="Lucida Console" w:cs="Lucida Console"/>
+          <w:sz w:val="18"/>
+          <w:szCs w:val="18"/>
+        </w:rPr>
+        <w:t xml:space="preserve">9 to </w:t>
+      </w:r>
+      <w:proofErr w:type="spellStart"/>
+      <w:r>
+        <w:rPr>
+          <w:rFonts w:ascii="Lucida Console" w:hAnsi="Lucida Console" w:cs="Lucida Console"/>
+          <w:sz w:val="18"/>
+          <w:szCs w:val="18"/>
+        </w:rPr>
+        <w:t>swith</w:t>
+      </w:r>
+      <w:proofErr w:type="spellEnd"/>
+      <w:r>
+        <w:rPr>
+          <w:rFonts w:ascii="Lucida Console" w:hAnsi="Lucida Console" w:cs="Lucida Console"/>
+          <w:sz w:val="18"/>
+          <w:szCs w:val="18"/>
+        </w:rPr>
+        <w:t xml:space="preserve"> from one master to the other we create</w:t>
+      </w:r>
+    </w:p>
+    <w:p>
+      <w:pPr>
+        <w:autoSpaceDE w:val="0"/>
+        <w:autoSpaceDN w:val="0"/>
+        <w:adjustRightInd w:val="0"/>
+        <w:spacing w:after="0" w:line="240" w:lineRule="auto"/>
+        <w:rPr>
+          <w:rFonts w:ascii="Lucida Console" w:hAnsi="Lucida Console" w:cs="Lucida Console"/>
+          <w:sz w:val="18"/>
+          <w:szCs w:val="18"/>
+        </w:rPr>
+      </w:pPr>
+      <w:proofErr w:type="spellStart"/>
+      <w:r>
+        <w:rPr>
+          <w:rFonts w:ascii="Lucida Console" w:hAnsi="Lucida Console" w:cs="Lucida Console"/>
+          <w:sz w:val="18"/>
+          <w:szCs w:val="18"/>
+        </w:rPr>
+        <w:t>git</w:t>
+      </w:r>
+      <w:proofErr w:type="spellEnd"/>
+      <w:r>
+        <w:rPr>
+          <w:rFonts w:ascii="Lucida Console" w:hAnsi="Lucida Console" w:cs="Lucida Console"/>
+          <w:sz w:val="18"/>
+          <w:szCs w:val="18"/>
+        </w:rPr>
+        <w:t xml:space="preserve"> checkout </w:t>
+      </w:r>
+      <w:proofErr w:type="spellStart"/>
+      <w:r>
+        <w:rPr>
+          <w:rFonts w:ascii="Lucida Console" w:hAnsi="Lucida Console" w:cs="Lucida Console"/>
+          <w:sz w:val="18"/>
+          <w:szCs w:val="18"/>
+        </w:rPr>
+        <w:t>add_products</w:t>
+      </w:r>
+      <w:proofErr w:type="spellEnd"/>
+      <w:r>
+        <w:rPr>
+          <w:rFonts w:ascii="Lucida Console" w:hAnsi="Lucida Console" w:cs="Lucida Console"/>
+          <w:sz w:val="18"/>
+          <w:szCs w:val="18"/>
+        </w:rPr>
+        <w:t>(name of</w:t>
+      </w:r>
+      <w:r>
+        <w:rPr>
+          <w:rFonts w:ascii="Lucida Console" w:hAnsi="Lucida Console" w:cs="Lucida Console"/>
+          <w:sz w:val="18"/>
+          <w:szCs w:val="18"/>
+        </w:rPr>
+        <w:t xml:space="preserve"> branch we create</w:t>
+      </w:r>
       <w:bookmarkStart w:id="0" w:name="_GoBack"/>
       <w:bookmarkEnd w:id="0"/>
+      <w:r>
+        <w:rPr>
+          <w:rFonts w:ascii="Lucida Console" w:hAnsi="Lucida Console" w:cs="Lucida Console"/>
+          <w:sz w:val="18"/>
+          <w:szCs w:val="18"/>
+        </w:rPr>
+        <w:t>)</w:t>
+      </w:r>
+    </w:p>
+    <w:p>
+      <w:pPr>
+        <w:autoSpaceDE w:val="0"/>
+        <w:autoSpaceDN w:val="0"/>
+        <w:adjustRightInd w:val="0"/>
+        <w:spacing w:after="0" w:line="240" w:lineRule="auto"/>
+        <w:rPr>
+          <w:rFonts w:ascii="Lucida Console" w:hAnsi="Lucida Console" w:cs="Lucida Console"/>
+          <w:sz w:val="18"/>
+          <w:szCs w:val="18"/>
+        </w:rPr>
+      </w:pPr>
+    </w:p>
+    <w:p>
+      <w:pPr>
+        <w:autoSpaceDE w:val="0"/>
+        <w:autoSpaceDN w:val="0"/>
+        <w:adjustRightInd w:val="0"/>
+        <w:spacing w:after="0" w:line="240" w:lineRule="auto"/>
+        <w:rPr>
+          <w:rFonts w:ascii="Lucida Console" w:hAnsi="Lucida Console" w:cs="Lucida Console"/>
+          <w:sz w:val="18"/>
+          <w:szCs w:val="18"/>
+        </w:rPr>
+      </w:pPr>
     </w:p>
     <w:p>
       <w:pPr>

</xml_diff>